<commit_message>
Fin des test, modification manuel utilis
</commit_message>
<xml_diff>
--- a/ManuelUtilisateur.docx
+++ b/ManuelUtilisateur.docx
@@ -4112,6 +4112,8 @@
             <w:br w:type="page"/>
           </w:r>
         </w:p>
+        <w:bookmarkStart w:id="0" w:name="_GoBack" w:displacedByCustomXml="next"/>
+        <w:bookmarkEnd w:id="0" w:displacedByCustomXml="next"/>
       </w:sdtContent>
     </w:sdt>
     <w:sdt>
@@ -5456,12 +5458,12 @@
         <w:pStyle w:val="Titre1"/>
         <w:jc w:val="center"/>
       </w:pPr>
-      <w:bookmarkStart w:id="0" w:name="_Toc468481278"/>
+      <w:bookmarkStart w:id="1" w:name="_Toc468481278"/>
       <w:r>
         <w:lastRenderedPageBreak/>
         <w:t>Introduction</w:t>
       </w:r>
-      <w:bookmarkEnd w:id="0"/>
+      <w:bookmarkEnd w:id="1"/>
     </w:p>
     <w:p/>
     <w:p>
@@ -5483,11 +5485,11 @@
         <w:pStyle w:val="Titre1"/>
         <w:jc w:val="center"/>
       </w:pPr>
-      <w:bookmarkStart w:id="1" w:name="_Toc468481279"/>
+      <w:bookmarkStart w:id="2" w:name="_Toc468481279"/>
       <w:r>
         <w:t>Règles</w:t>
       </w:r>
-      <w:bookmarkEnd w:id="1"/>
+      <w:bookmarkEnd w:id="2"/>
     </w:p>
     <w:p/>
     <w:p>
@@ -5504,11 +5506,11 @@
         <w:pStyle w:val="Titre1"/>
         <w:jc w:val="center"/>
       </w:pPr>
-      <w:bookmarkStart w:id="2" w:name="_Toc468481280"/>
+      <w:bookmarkStart w:id="3" w:name="_Toc468481280"/>
       <w:r>
         <w:t>Déroulement du jeu</w:t>
       </w:r>
-      <w:bookmarkEnd w:id="2"/>
+      <w:bookmarkEnd w:id="3"/>
     </w:p>
     <w:p/>
     <w:p>
@@ -5516,11 +5518,11 @@
         <w:pStyle w:val="Titre2"/>
         <w:jc w:val="center"/>
       </w:pPr>
-      <w:bookmarkStart w:id="3" w:name="_Toc468481281"/>
+      <w:bookmarkStart w:id="4" w:name="_Toc468481281"/>
       <w:r>
         <w:t>Écran principal</w:t>
       </w:r>
-      <w:bookmarkEnd w:id="3"/>
+      <w:bookmarkEnd w:id="4"/>
     </w:p>
     <w:p/>
     <w:p>
@@ -5579,12 +5581,12 @@
         <w:pStyle w:val="Titre2"/>
         <w:jc w:val="center"/>
       </w:pPr>
-      <w:bookmarkStart w:id="4" w:name="_Toc468481282"/>
+      <w:bookmarkStart w:id="5" w:name="_Toc468481282"/>
       <w:r>
         <w:lastRenderedPageBreak/>
         <w:t>Écran de création de partie</w:t>
       </w:r>
-      <w:bookmarkEnd w:id="4"/>
+      <w:bookmarkEnd w:id="5"/>
     </w:p>
     <w:p/>
     <w:p>
@@ -5660,12 +5662,12 @@
         <w:pStyle w:val="Titre2"/>
         <w:jc w:val="center"/>
       </w:pPr>
-      <w:bookmarkStart w:id="5" w:name="_Toc468481283"/>
+      <w:bookmarkStart w:id="6" w:name="_Toc468481283"/>
       <w:r>
         <w:lastRenderedPageBreak/>
         <w:t>Jouer des cartes habitats</w:t>
       </w:r>
-      <w:bookmarkEnd w:id="5"/>
+      <w:bookmarkEnd w:id="6"/>
     </w:p>
     <w:p/>
     <w:p>
@@ -5726,7 +5728,7 @@
         <w:pStyle w:val="Titre2"/>
         <w:jc w:val="center"/>
       </w:pPr>
-      <w:bookmarkStart w:id="6" w:name="_Toc468481284"/>
+      <w:bookmarkStart w:id="7" w:name="_Toc468481284"/>
       <w:r>
         <w:t xml:space="preserve">Jouer des </w:t>
       </w:r>
@@ -5734,7 +5736,7 @@
       <w:r>
         <w:t>macroinvertébrés</w:t>
       </w:r>
-      <w:bookmarkEnd w:id="6"/>
+      <w:bookmarkEnd w:id="7"/>
       <w:proofErr w:type="spellEnd"/>
     </w:p>
     <w:p/>
@@ -5757,11 +5759,11 @@
         <w:pStyle w:val="Titre2"/>
         <w:jc w:val="center"/>
       </w:pPr>
-      <w:bookmarkStart w:id="7" w:name="_Toc468481285"/>
+      <w:bookmarkStart w:id="8" w:name="_Toc468481285"/>
       <w:r>
         <w:t>Jouer des carte de type « spéciale »</w:t>
       </w:r>
-      <w:bookmarkEnd w:id="7"/>
+      <w:bookmarkEnd w:id="8"/>
     </w:p>
     <w:p/>
     <w:p>
@@ -5775,7 +5777,7 @@
         <w:pStyle w:val="Titre2"/>
         <w:jc w:val="center"/>
       </w:pPr>
-      <w:bookmarkStart w:id="8" w:name="_Toc468481286"/>
+      <w:bookmarkStart w:id="9" w:name="_Toc468481286"/>
       <w:r>
         <w:t>Jouer des car</w:t>
       </w:r>
@@ -5788,7 +5790,7 @@
       <w:r>
         <w:t>es de type « perturbation »</w:t>
       </w:r>
-      <w:bookmarkEnd w:id="8"/>
+      <w:bookmarkEnd w:id="9"/>
     </w:p>
     <w:p/>
     <w:p>
@@ -5806,16 +5808,59 @@
         <w:pStyle w:val="Titre2"/>
         <w:jc w:val="center"/>
       </w:pPr>
-      <w:bookmarkStart w:id="9" w:name="_Toc468481287"/>
+      <w:bookmarkStart w:id="10" w:name="_Toc468481287"/>
       <w:r>
         <w:t>Jouer des cartes de type « action »</w:t>
       </w:r>
-      <w:bookmarkEnd w:id="9"/>
+      <w:bookmarkEnd w:id="10"/>
     </w:p>
     <w:p/>
     <w:p>
       <w:r>
         <w:t xml:space="preserve">Toutes les cartes « Action » se joue directement sur le plateau et un pop-up est afficher pour nous demander laquelle des 2 effets nous désirons utiliser. Pour jouer les cartes « Action », nous devons avoir le bon nombre de points ressources et au moins une des 2 effets doit être possiblement jouable sinon la carte sera agrandi et retourner dans la main avec un pop-up pour nous informer de la raison pour laquelle nous n’avons pas pu jouer la carte. </w:t>
+      </w:r>
+    </w:p>
+    <w:p>
+      <w:r>
+        <w:rPr>
+          <w:noProof/>
+          <w:lang w:eastAsia="fr-CA"/>
+        </w:rPr>
+        <w:drawing>
+          <wp:inline distT="0" distB="0" distL="0" distR="0" wp14:anchorId="4167AF82" wp14:editId="4B14F92E">
+            <wp:extent cx="5486400" cy="3014980"/>
+            <wp:effectExtent l="0" t="0" r="0" b="0"/>
+            <wp:docPr id="43" name="Image 43"/>
+            <wp:cNvGraphicFramePr>
+              <a:graphicFrameLocks xmlns:a="http://schemas.openxmlformats.org/drawingml/2006/main" noChangeAspect="1"/>
+            </wp:cNvGraphicFramePr>
+            <a:graphic xmlns:a="http://schemas.openxmlformats.org/drawingml/2006/main">
+              <a:graphicData uri="http://schemas.openxmlformats.org/drawingml/2006/picture">
+                <pic:pic xmlns:pic="http://schemas.openxmlformats.org/drawingml/2006/picture">
+                  <pic:nvPicPr>
+                    <pic:cNvPr id="1" name=""/>
+                    <pic:cNvPicPr/>
+                  </pic:nvPicPr>
+                  <pic:blipFill>
+                    <a:blip r:embed="rId9"/>
+                    <a:stretch>
+                      <a:fillRect/>
+                    </a:stretch>
+                  </pic:blipFill>
+                  <pic:spPr>
+                    <a:xfrm>
+                      <a:off x="0" y="0"/>
+                      <a:ext cx="5486400" cy="3014980"/>
+                    </a:xfrm>
+                    <a:prstGeom prst="rect">
+                      <a:avLst/>
+                    </a:prstGeom>
+                  </pic:spPr>
+                </pic:pic>
+              </a:graphicData>
+            </a:graphic>
+          </wp:inline>
+        </w:drawing>
       </w:r>
     </w:p>
     <w:p/>
@@ -5824,16 +5869,20 @@
         <w:pStyle w:val="Titre2"/>
         <w:jc w:val="center"/>
       </w:pPr>
-      <w:bookmarkStart w:id="10" w:name="_Toc468481288"/>
+      <w:bookmarkStart w:id="11" w:name="_Toc468481288"/>
       <w:r>
         <w:t>Points ressources</w:t>
       </w:r>
-      <w:bookmarkEnd w:id="10"/>
+      <w:bookmarkEnd w:id="11"/>
     </w:p>
     <w:p/>
     <w:p>
       <w:r>
-        <w:t xml:space="preserve">Pour chacune des actions que nous pouvons effectuer dans le jeu, nous avons des points de ressources. Au départ, nous en recevons 5 de base chaque tour et il est possible d’en avoir plus à l’aide de bande riveraine. Ces points sont facilement visible dans la partie de droite ou il est afficher nos points de base, les points additionnel, les points utiliser, les points total ainsi que les points restant. </w:t>
+        <w:t xml:space="preserve">Pour chacune des actions que nous pouvons effectuer dans le jeu, nous avons des points de ressources. Au départ, nous en recevons 5 de base chaque tour et il est possible d’en avoir plus à l’aide de bande riveraine. Ces points sont </w:t>
+      </w:r>
+      <w:r>
+        <w:lastRenderedPageBreak/>
+        <w:t xml:space="preserve">facilement visible dans la partie de droite ou il est afficher nos points de base, les points additionnel, les points utiliser, les points total ainsi que les points restant. </w:t>
       </w:r>
     </w:p>
     <w:p>
@@ -5861,7 +5910,7 @@
                     <pic:cNvPicPr/>
                   </pic:nvPicPr>
                   <pic:blipFill>
-                    <a:blip r:embed="rId9"/>
+                    <a:blip r:embed="rId10"/>
                     <a:stretch>
                       <a:fillRect/>
                     </a:stretch>
@@ -5892,20 +5941,16 @@
         <w:pStyle w:val="Titre2"/>
         <w:jc w:val="center"/>
       </w:pPr>
-      <w:bookmarkStart w:id="11" w:name="_Toc468481289"/>
+      <w:bookmarkStart w:id="12" w:name="_Toc468481289"/>
       <w:r>
         <w:t>Condition de victoire</w:t>
       </w:r>
-      <w:bookmarkEnd w:id="11"/>
+      <w:bookmarkEnd w:id="12"/>
     </w:p>
     <w:p/>
     <w:p>
       <w:r>
-        <w:t xml:space="preserve">Comme dans tous jeux, il y a des conditions pour remporter le jeu. Une première condition est de réussir à jouer la carte « Salmonidé » durant 1 tour entier. Si </w:t>
-      </w:r>
-      <w:r>
-        <w:lastRenderedPageBreak/>
-        <w:t>nous parvenons à faire cela, nous remportons immédiatement la victoire et la partie prend fin. Une page de fin de partie est alors afficher avec toute les résultats et statistique de la partie.</w:t>
+        <w:t>Comme dans tous jeux, il y a des conditions pour remporter le jeu. Une première condition est de réussir à jouer la carte « Salmonidé » durant 1 tour entier. Si nous parvenons à faire cela, nous remportons immédiatement la victoire et la partie prend fin. Une page de fin de partie est alors afficher avec toute les résultats et statistique de la partie.</w:t>
       </w:r>
     </w:p>
     <w:p/>
@@ -5945,7 +5990,7 @@
                     <pic:cNvPicPr/>
                   </pic:nvPicPr>
                   <pic:blipFill>
-                    <a:blip r:embed="rId10"/>
+                    <a:blip r:embed="rId11"/>
                     <a:stretch>
                       <a:fillRect/>
                     </a:stretch>
@@ -5976,11 +6021,11 @@
         <w:pStyle w:val="Titre2"/>
         <w:jc w:val="center"/>
       </w:pPr>
-      <w:bookmarkStart w:id="12" w:name="_Toc468481290"/>
+      <w:bookmarkStart w:id="13" w:name="_Toc468481290"/>
       <w:r>
         <w:t>Passer son tour</w:t>
       </w:r>
-      <w:bookmarkEnd w:id="12"/>
+      <w:bookmarkEnd w:id="13"/>
     </w:p>
     <w:p/>
     <w:p>
@@ -5989,6 +6034,7 @@
           <w:noProof/>
           <w:lang w:eastAsia="fr-CA"/>
         </w:rPr>
+        <w:lastRenderedPageBreak/>
         <w:drawing>
           <wp:anchor distT="0" distB="0" distL="114300" distR="114300" simplePos="0" relativeHeight="251662336" behindDoc="0" locked="0" layoutInCell="1" allowOverlap="1">
             <wp:simplePos x="0" y="0"/>
@@ -6013,7 +6059,7 @@
                     <pic:cNvPicPr/>
                   </pic:nvPicPr>
                   <pic:blipFill>
-                    <a:blip r:embed="rId11">
+                    <a:blip r:embed="rId12">
                       <a:extLst>
                         <a:ext uri="{28A0092B-C50C-407E-A947-70E740481C1C}">
                           <a14:useLocalDpi xmlns:a14="http://schemas.microsoft.com/office/drawing/2010/main" val="0"/>
@@ -6054,11 +6100,11 @@
       <w:pPr>
         <w:pStyle w:val="Titre2"/>
       </w:pPr>
-      <w:bookmarkStart w:id="13" w:name="_Toc468481291"/>
+      <w:bookmarkStart w:id="14" w:name="_Toc468481291"/>
       <w:r>
         <w:t>Enregistrer une partie</w:t>
       </w:r>
-      <w:bookmarkEnd w:id="13"/>
+      <w:bookmarkEnd w:id="14"/>
     </w:p>
     <w:p/>
     <w:p>
@@ -6080,76 +6126,11 @@
           <w:noProof/>
           <w:lang w:eastAsia="fr-CA"/>
         </w:rPr>
-        <w:lastRenderedPageBreak/>
         <w:drawing>
           <wp:inline distT="0" distB="0" distL="0" distR="0" wp14:anchorId="30CAA72C" wp14:editId="3CC81ACA">
             <wp:extent cx="3419475" cy="819150"/>
             <wp:effectExtent l="0" t="0" r="9525" b="0"/>
             <wp:docPr id="41" name="Image 41"/>
-            <wp:cNvGraphicFramePr>
-              <a:graphicFrameLocks xmlns:a="http://schemas.openxmlformats.org/drawingml/2006/main" noChangeAspect="1"/>
-            </wp:cNvGraphicFramePr>
-            <a:graphic xmlns:a="http://schemas.openxmlformats.org/drawingml/2006/main">
-              <a:graphicData uri="http://schemas.openxmlformats.org/drawingml/2006/picture">
-                <pic:pic xmlns:pic="http://schemas.openxmlformats.org/drawingml/2006/picture">
-                  <pic:nvPicPr>
-                    <pic:cNvPr id="1" name=""/>
-                    <pic:cNvPicPr/>
-                  </pic:nvPicPr>
-                  <pic:blipFill>
-                    <a:blip r:embed="rId12"/>
-                    <a:stretch>
-                      <a:fillRect/>
-                    </a:stretch>
-                  </pic:blipFill>
-                  <pic:spPr>
-                    <a:xfrm>
-                      <a:off x="0" y="0"/>
-                      <a:ext cx="3419475" cy="819150"/>
-                    </a:xfrm>
-                    <a:prstGeom prst="rect">
-                      <a:avLst/>
-                    </a:prstGeom>
-                  </pic:spPr>
-                </pic:pic>
-              </a:graphicData>
-            </a:graphic>
-          </wp:inline>
-        </w:drawing>
-      </w:r>
-    </w:p>
-    <w:p>
-      <w:pPr>
-        <w:pStyle w:val="Titre2"/>
-      </w:pPr>
-    </w:p>
-    <w:p>
-      <w:pPr>
-        <w:pStyle w:val="Titre2"/>
-      </w:pPr>
-      <w:bookmarkStart w:id="14" w:name="_Toc468481292"/>
-      <w:r>
-        <w:t>Charger une partie</w:t>
-      </w:r>
-      <w:bookmarkEnd w:id="14"/>
-    </w:p>
-    <w:p/>
-    <w:p>
-      <w:r>
-        <w:t>Pour charger une partie déjà commencer, nous avons simplement à ouvrir le jeu et à cliquer sur charger une partie. Un explorateur de fichier s’affichera et nous pourrons choisir le fichier de partie voulu.</w:t>
-      </w:r>
-    </w:p>
-    <w:p>
-      <w:r>
-        <w:rPr>
-          <w:noProof/>
-          <w:lang w:eastAsia="fr-CA"/>
-        </w:rPr>
-        <w:drawing>
-          <wp:inline distT="0" distB="0" distL="0" distR="0" wp14:anchorId="5A184170" wp14:editId="7DF058F4">
-            <wp:extent cx="5486400" cy="3358515"/>
-            <wp:effectExtent l="0" t="0" r="0" b="0"/>
-            <wp:docPr id="42" name="Image 42"/>
             <wp:cNvGraphicFramePr>
               <a:graphicFrameLocks xmlns:a="http://schemas.openxmlformats.org/drawingml/2006/main" noChangeAspect="1"/>
             </wp:cNvGraphicFramePr>
@@ -6169,6 +6150,71 @@
                   <pic:spPr>
                     <a:xfrm>
                       <a:off x="0" y="0"/>
+                      <a:ext cx="3419475" cy="819150"/>
+                    </a:xfrm>
+                    <a:prstGeom prst="rect">
+                      <a:avLst/>
+                    </a:prstGeom>
+                  </pic:spPr>
+                </pic:pic>
+              </a:graphicData>
+            </a:graphic>
+          </wp:inline>
+        </w:drawing>
+      </w:r>
+    </w:p>
+    <w:p>
+      <w:pPr>
+        <w:pStyle w:val="Titre2"/>
+      </w:pPr>
+    </w:p>
+    <w:p>
+      <w:pPr>
+        <w:pStyle w:val="Titre2"/>
+      </w:pPr>
+      <w:bookmarkStart w:id="15" w:name="_Toc468481292"/>
+      <w:r>
+        <w:t>Charger une partie</w:t>
+      </w:r>
+      <w:bookmarkEnd w:id="15"/>
+    </w:p>
+    <w:p/>
+    <w:p>
+      <w:r>
+        <w:t>Pour charger une partie déjà commencer, nous avons simplement à ouvrir le jeu et à cliquer sur charger une partie. Un explorateur de fichier s’affichera et nous pourrons choisir le fichier de partie voulu.</w:t>
+      </w:r>
+    </w:p>
+    <w:p>
+      <w:r>
+        <w:rPr>
+          <w:noProof/>
+          <w:lang w:eastAsia="fr-CA"/>
+        </w:rPr>
+        <w:lastRenderedPageBreak/>
+        <w:drawing>
+          <wp:inline distT="0" distB="0" distL="0" distR="0" wp14:anchorId="5A184170" wp14:editId="7DF058F4">
+            <wp:extent cx="5486400" cy="3358515"/>
+            <wp:effectExtent l="0" t="0" r="0" b="0"/>
+            <wp:docPr id="42" name="Image 42"/>
+            <wp:cNvGraphicFramePr>
+              <a:graphicFrameLocks xmlns:a="http://schemas.openxmlformats.org/drawingml/2006/main" noChangeAspect="1"/>
+            </wp:cNvGraphicFramePr>
+            <a:graphic xmlns:a="http://schemas.openxmlformats.org/drawingml/2006/main">
+              <a:graphicData uri="http://schemas.openxmlformats.org/drawingml/2006/picture">
+                <pic:pic xmlns:pic="http://schemas.openxmlformats.org/drawingml/2006/picture">
+                  <pic:nvPicPr>
+                    <pic:cNvPr id="1" name=""/>
+                    <pic:cNvPicPr/>
+                  </pic:nvPicPr>
+                  <pic:blipFill>
+                    <a:blip r:embed="rId14"/>
+                    <a:stretch>
+                      <a:fillRect/>
+                    </a:stretch>
+                  </pic:blipFill>
+                  <pic:spPr>
+                    <a:xfrm>
+                      <a:off x="0" y="0"/>
                       <a:ext cx="5486400" cy="3358515"/>
                     </a:xfrm>
                     <a:prstGeom prst="rect">
@@ -6187,10 +6233,7 @@
         <w:t xml:space="preserve">La partie recommencera alors ou vous l’aviez laissés et chacune des cartes sera recréer à leurs bon emplacement. </w:t>
       </w:r>
     </w:p>
-    <w:p>
-      <w:bookmarkStart w:id="15" w:name="_GoBack"/>
-      <w:bookmarkEnd w:id="15"/>
-    </w:p>
+    <w:p/>
     <w:p>
       <w:pPr>
         <w:pStyle w:val="Titre1"/>
@@ -6274,7 +6317,7 @@
                     </pic:cNvPicPr>
                   </pic:nvPicPr>
                   <pic:blipFill>
-                    <a:blip r:embed="rId14">
+                    <a:blip r:embed="rId15">
                       <a:extLst>
                         <a:ext uri="{28A0092B-C50C-407E-A947-70E740481C1C}">
                           <a14:useLocalDpi xmlns:a14="http://schemas.microsoft.com/office/drawing/2010/main" val="0"/>
@@ -6331,7 +6374,7 @@
                     </pic:cNvPicPr>
                   </pic:nvPicPr>
                   <pic:blipFill>
-                    <a:blip r:embed="rId15">
+                    <a:blip r:embed="rId16">
                       <a:extLst>
                         <a:ext uri="{28A0092B-C50C-407E-A947-70E740481C1C}">
                           <a14:useLocalDpi xmlns:a14="http://schemas.microsoft.com/office/drawing/2010/main" val="0"/>
@@ -6388,7 +6431,7 @@
                     </pic:cNvPicPr>
                   </pic:nvPicPr>
                   <pic:blipFill>
-                    <a:blip r:embed="rId16">
+                    <a:blip r:embed="rId17">
                       <a:extLst>
                         <a:ext uri="{28A0092B-C50C-407E-A947-70E740481C1C}">
                           <a14:useLocalDpi xmlns:a14="http://schemas.microsoft.com/office/drawing/2010/main" val="0"/>
@@ -6421,7 +6464,7 @@
       </w:r>
     </w:p>
     <w:sectPr>
-      <w:footerReference w:type="default" r:id="rId17"/>
+      <w:footerReference w:type="default" r:id="rId18"/>
       <w:pgSz w:w="12240" w:h="15840"/>
       <w:pgMar w:top="1440" w:right="1800" w:bottom="1440" w:left="1800" w:header="708" w:footer="708" w:gutter="0"/>
       <w:pgNumType w:start="0"/>
@@ -6562,7 +6605,7 @@
                                   <w:szCs w:val="16"/>
                                   <w:lang w:val="fr-FR"/>
                                 </w:rPr>
-                                <w:t>8</w:t>
+                                <w:t>1</w:t>
                               </w:r>
                               <w:r>
                                 <w:rPr>
@@ -6643,7 +6686,7 @@
                             <w:szCs w:val="16"/>
                             <w:lang w:val="fr-FR"/>
                           </w:rPr>
-                          <w:t>8</w:t>
+                          <w:t>1</w:t>
                         </w:r>
                         <w:r>
                           <w:rPr>
@@ -7585,7 +7628,7 @@
 </file>
 
 <file path=customXml/itemProps1.xml><?xml version="1.0" encoding="utf-8"?>
-<ds:datastoreItem xmlns:ds="http://schemas.openxmlformats.org/officeDocument/2006/customXml" ds:itemID="{D54A5350-6E1A-4E5F-B52F-1EDC9CB23F3F}">
+<ds:datastoreItem xmlns:ds="http://schemas.openxmlformats.org/officeDocument/2006/customXml" ds:itemID="{50186343-5714-4A99-9E75-01B87EEA5BA2}">
   <ds:schemaRefs>
     <ds:schemaRef ds:uri="http://schemas.openxmlformats.org/officeDocument/2006/bibliography"/>
   </ds:schemaRefs>

</xml_diff>

<commit_message>
mise a jour des dossiers
</commit_message>
<xml_diff>
--- a/ManuelUtilisateur.docx
+++ b/ManuelUtilisateur.docx
@@ -1,6 +1,6 @@
 
 <file path=word/document.xml><?xml version="1.0" encoding="utf-8"?>
-<w:document xmlns:wpc="http://schemas.microsoft.com/office/word/2010/wordprocessingCanvas" xmlns:mc="http://schemas.openxmlformats.org/markup-compatibility/2006" xmlns:o="urn:schemas-microsoft-com:office:office" xmlns:r="http://schemas.openxmlformats.org/officeDocument/2006/relationships" xmlns:m="http://schemas.openxmlformats.org/officeDocument/2006/math" xmlns:v="urn:schemas-microsoft-com:vml" xmlns:wp14="http://schemas.microsoft.com/office/word/2010/wordprocessingDrawing" xmlns:wp="http://schemas.openxmlformats.org/drawingml/2006/wordprocessingDrawing" xmlns:w10="urn:schemas-microsoft-com:office:word" xmlns:w="http://schemas.openxmlformats.org/wordprocessingml/2006/main" xmlns:w14="http://schemas.microsoft.com/office/word/2010/wordml" xmlns:w15="http://schemas.microsoft.com/office/word/2012/wordml" xmlns:wpg="http://schemas.microsoft.com/office/word/2010/wordprocessingGroup" xmlns:wpi="http://schemas.microsoft.com/office/word/2010/wordprocessingInk" xmlns:wne="http://schemas.microsoft.com/office/word/2006/wordml" xmlns:wps="http://schemas.microsoft.com/office/word/2010/wordprocessingShape" mc:Ignorable="w14 w15 wp14">
+<w:document xmlns:wpc="http://schemas.microsoft.com/office/word/2010/wordprocessingCanvas" xmlns:mc="http://schemas.openxmlformats.org/markup-compatibility/2006" xmlns:o="urn:schemas-microsoft-com:office:office" xmlns:r="http://schemas.openxmlformats.org/officeDocument/2006/relationships" xmlns:m="http://schemas.openxmlformats.org/officeDocument/2006/math" xmlns:v="urn:schemas-microsoft-com:vml" xmlns:wp14="http://schemas.microsoft.com/office/word/2010/wordprocessingDrawing" xmlns:wp="http://schemas.openxmlformats.org/drawingml/2006/wordprocessingDrawing" xmlns:w10="urn:schemas-microsoft-com:office:word" xmlns:w="http://schemas.openxmlformats.org/wordprocessingml/2006/main" xmlns:w14="http://schemas.microsoft.com/office/word/2010/wordml" xmlns:wpg="http://schemas.microsoft.com/office/word/2010/wordprocessingGroup" xmlns:wpi="http://schemas.microsoft.com/office/word/2010/wordprocessingInk" xmlns:wne="http://schemas.microsoft.com/office/word/2006/wordml" xmlns:wps="http://schemas.microsoft.com/office/word/2010/wordprocessingShape" mc:Ignorable="w14 wp14">
   <w:body>
     <w:sdt>
       <w:sdtPr>
@@ -3433,7 +3433,7 @@
                   </wp:anchor>
                 </w:drawing>
               </mc:Choice>
-              <mc:Fallback>
+              <mc:Fallback xmlns:w15="http://schemas.microsoft.com/office/word/2012/wordml">
                 <w:pict>
                   <v:group id="Groupe 2" o:spid="_x0000_s1026" style="position:absolute;margin-left:0;margin-top:0;width:172.8pt;height:718.55pt;z-index:-251657216;mso-width-percent:330;mso-height-percent:950;mso-left-percent:40;mso-position-horizontal-relative:page;mso-position-vertical:center;mso-position-vertical-relative:page;mso-width-percent:330;mso-height-percent:950;mso-left-percent:40" coordsize="21945,91257" o:gfxdata="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">
                     <v:rect id="Rectangle 3" o:spid="_x0000_s1027" style="position:absolute;width:1945;height:91257;visibility:visible;mso-wrap-style:square;v-text-anchor:middle" o:gfxdata="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" fillcolor="#44546a [3215]" stroked="f" strokeweight="1pt"/>
@@ -3767,7 +3767,7 @@
                   </wp:anchor>
                 </w:drawing>
               </mc:Choice>
-              <mc:Fallback>
+              <mc:Fallback xmlns:w15="http://schemas.microsoft.com/office/word/2012/wordml">
                 <w:pict>
                   <v:shapetype id="_x0000_t202" coordsize="21600,21600" o:spt="202" path="m,l,21600r21600,l21600,xe">
                     <v:stroke joinstyle="miter"/>
@@ -4021,7 +4021,7 @@
                   </wp:anchor>
                 </w:drawing>
               </mc:Choice>
-              <mc:Fallback>
+              <mc:Fallback xmlns:w15="http://schemas.microsoft.com/office/word/2012/wordml">
                 <w:pict>
                   <v:shape id="Zone de texte 1" o:spid="_x0000_s1056" type="#_x0000_t202" style="position:absolute;margin-left:0;margin-top:0;width:4in;height:84.25pt;z-index:251660288;visibility:visible;mso-wrap-style:square;mso-width-percent:450;mso-height-percent:0;mso-left-percent:420;mso-top-percent:175;mso-wrap-distance-left:9pt;mso-wrap-distance-top:0;mso-wrap-distance-right:9pt;mso-wrap-distance-bottom:0;mso-position-horizontal-relative:page;mso-position-vertical-relative:page;mso-width-percent:450;mso-height-percent:0;mso-left-percent:420;mso-top-percent:175;mso-width-relative:page;mso-height-relative:margin;v-text-anchor:top" o:gfxdata="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" filled="f" stroked="f" strokeweight=".5pt">
                     <v:textbox style="mso-fit-shape-to-text:t" inset="0,0,0,0">
@@ -5579,13 +5579,13 @@
         <w:t>lités. Nous avons le choix de</w:t>
       </w:r>
       <w:r>
-        <w:t xml:space="preserve"> créer une nouvelle partie, charger une partie, afficher le menu d’option</w:t>
-      </w:r>
-      <w:r>
-        <w:t>s</w:t>
-      </w:r>
-      <w:r>
-        <w:t xml:space="preserve"> et afficher la page de crédits.</w:t>
+        <w:t xml:space="preserve"> créer une nouve</w:t>
+      </w:r>
+      <w:r>
+        <w:t xml:space="preserve">lle partie, charger une partie </w:t>
+      </w:r>
+      <w:r>
+        <w:t>et afficher la page de crédits.</w:t>
       </w:r>
     </w:p>
     <w:p>
@@ -5595,10 +5595,10 @@
           <w:lang w:eastAsia="fr-CA"/>
         </w:rPr>
         <w:drawing>
-          <wp:inline distT="0" distB="0" distL="0" distR="0" wp14:anchorId="41AA23A0" wp14:editId="37257C0E">
-            <wp:extent cx="5486400" cy="2828925"/>
-            <wp:effectExtent l="0" t="0" r="0" b="9525"/>
-            <wp:docPr id="36" name="Image 36"/>
+          <wp:inline distT="0" distB="0" distL="0" distR="0" wp14:anchorId="65E88899" wp14:editId="70A39CC1">
+            <wp:extent cx="5486400" cy="2574290"/>
+            <wp:effectExtent l="0" t="0" r="0" b="0"/>
+            <wp:docPr id="44" name="Image 44"/>
             <wp:cNvGraphicFramePr>
               <a:graphicFrameLocks xmlns:a="http://schemas.openxmlformats.org/drawingml/2006/main" noChangeAspect="1"/>
             </wp:cNvGraphicFramePr>
@@ -5606,11 +5606,11 @@
               <a:graphicData uri="http://schemas.openxmlformats.org/drawingml/2006/picture">
                 <pic:pic xmlns:pic="http://schemas.openxmlformats.org/drawingml/2006/picture">
                   <pic:nvPicPr>
-                    <pic:cNvPr id="1" name=""/>
+                    <pic:cNvPr id="0" name=""/>
                     <pic:cNvPicPr/>
                   </pic:nvPicPr>
                   <pic:blipFill>
-                    <a:blip r:embed="rId7"/>
+                    <a:blip r:embed="rId8"/>
                     <a:stretch>
                       <a:fillRect/>
                     </a:stretch>
@@ -5618,7 +5618,7 @@
                   <pic:spPr>
                     <a:xfrm>
                       <a:off x="0" y="0"/>
-                      <a:ext cx="5486400" cy="2828925"/>
+                      <a:ext cx="5486400" cy="2574290"/>
                     </a:xfrm>
                     <a:prstGeom prst="rect">
                       <a:avLst/>
@@ -5668,45 +5668,48 @@
         <w:t>L’écran de création de partie</w:t>
       </w:r>
       <w:r>
+        <w:t xml:space="preserve"> </w:t>
+      </w:r>
+      <w:r>
+        <w:t>nous permet de choisir le nombre de joueur</w:t>
+      </w:r>
+      <w:r>
         <w:t xml:space="preserve">s </w:t>
       </w:r>
       <w:r>
-        <w:t>nous permet de choisir le nombre de joueur</w:t>
+        <w:t>ainsi que la difficulté. Lorsque nous changeons le nombre de joueur</w:t>
+      </w:r>
+      <w:r>
+        <w:t>s</w:t>
+      </w:r>
+      <w:r>
+        <w:t>,</w:t>
+      </w:r>
+      <w:r>
+        <w:t xml:space="preserve"> le bon nombre de zone</w:t>
       </w:r>
       <w:r>
         <w:t xml:space="preserve">s </w:t>
       </w:r>
       <w:r>
-        <w:t>ainsi que la difficulté. Lorsque nous changeons le nombre de joueur</w:t>
-      </w:r>
-      <w:r>
-        <w:t>s,</w:t>
-      </w:r>
-      <w:r>
-        <w:t xml:space="preserve"> le bon nombre de zone</w:t>
+        <w:t xml:space="preserve">de texte s’affiche pour que l’on puisse entrer le nom et l’âge de chacun des joueurs. </w:t>
+      </w:r>
+      <w:r>
+        <w:t>Prendre note que t</w:t>
+      </w:r>
+      <w:r>
+        <w:t>oute</w:t>
       </w:r>
       <w:r>
         <w:t xml:space="preserve">s </w:t>
       </w:r>
       <w:r>
-        <w:t xml:space="preserve">de texte s’affiche pour que l’on puisse entrer le nom et l’âge de chacun des joueurs. </w:t>
-      </w:r>
-      <w:r>
-        <w:t>Prendre note que t</w:t>
-      </w:r>
-      <w:r>
-        <w:t>oute</w:t>
+        <w:t>les informations demandées sont obligatoire</w:t>
       </w:r>
       <w:r>
         <w:t xml:space="preserve">s </w:t>
       </w:r>
       <w:r>
-        <w:t>les informations demandées sont obligatoire</w:t>
-      </w:r>
-      <w:r>
-        <w:t xml:space="preserve">s </w:t>
-      </w:r>
-      <w:r>
         <w:t>pour</w:t>
       </w:r>
       <w:r>
@@ -5725,7 +5728,13 @@
         <w:t>ée</w:t>
       </w:r>
       <w:r>
-        <w:t>, un message s’affichera pour nous faire savoir les parties ou il manq</w:t>
+        <w:t xml:space="preserve">, un message s’affichera pour nous faire savoir </w:t>
+      </w:r>
+      <w:r>
+        <w:t>s’</w:t>
+      </w:r>
+      <w:r>
+        <w:t>il manq</w:t>
       </w:r>
       <w:r>
         <w:t>ue quelque chose. Il y a aussi deux</w:t>
@@ -5751,10 +5760,10 @@
           <w:lang w:eastAsia="fr-CA"/>
         </w:rPr>
         <w:drawing>
-          <wp:inline distT="0" distB="0" distL="0" distR="0" wp14:anchorId="045E4B30" wp14:editId="7B78F5F8">
-            <wp:extent cx="5486400" cy="4407535"/>
+          <wp:inline distT="0" distB="0" distL="0" distR="0" wp14:anchorId="43008BBF" wp14:editId="5A89FF53">
+            <wp:extent cx="5486400" cy="2574290"/>
             <wp:effectExtent l="0" t="0" r="0" b="0"/>
-            <wp:docPr id="37" name="Image 37"/>
+            <wp:docPr id="45" name="Image 45"/>
             <wp:cNvGraphicFramePr>
               <a:graphicFrameLocks xmlns:a="http://schemas.openxmlformats.org/drawingml/2006/main" noChangeAspect="1"/>
             </wp:cNvGraphicFramePr>
@@ -5762,11 +5771,11 @@
               <a:graphicData uri="http://schemas.openxmlformats.org/drawingml/2006/picture">
                 <pic:pic xmlns:pic="http://schemas.openxmlformats.org/drawingml/2006/picture">
                   <pic:nvPicPr>
-                    <pic:cNvPr id="1" name=""/>
+                    <pic:cNvPr id="0" name=""/>
                     <pic:cNvPicPr/>
                   </pic:nvPicPr>
                   <pic:blipFill>
-                    <a:blip r:embed="rId8"/>
+                    <a:blip r:embed="rId9"/>
                     <a:stretch>
                       <a:fillRect/>
                     </a:stretch>
@@ -5774,7 +5783,7 @@
                   <pic:spPr>
                     <a:xfrm>
                       <a:off x="0" y="0"/>
-                      <a:ext cx="5486400" cy="4407535"/>
+                      <a:ext cx="5486400" cy="2574290"/>
                     </a:xfrm>
                     <a:prstGeom prst="rect">
                       <a:avLst/>
@@ -5842,7 +5851,13 @@
         <w:t xml:space="preserve">e </w:t>
       </w:r>
       <w:r>
-        <w:t>dans la zone de droite. Parmi ces cartes, nous sommes garanti</w:t>
+        <w:t xml:space="preserve">dans la zone de </w:t>
+      </w:r>
+      <w:r>
+        <w:t>gauche</w:t>
+      </w:r>
+      <w:r>
+        <w:t>. Parmi ces cartes, nous sommes garanti</w:t>
       </w:r>
       <w:r>
         <w:t xml:space="preserve">s </w:t>
@@ -5854,6 +5869,9 @@
         <w:t>« Habitats » « Rapides » ainsi qu’</w:t>
       </w:r>
       <w:r>
+        <w:t xml:space="preserve">un </w:t>
+      </w:r>
+      <w:r>
         <w:t>« H</w:t>
       </w:r>
       <w:r>
@@ -5863,10 +5881,10 @@
         <w:t> »</w:t>
       </w:r>
       <w:r>
-        <w:t>, et ce,</w:t>
-      </w:r>
-      <w:r>
-        <w:t xml:space="preserve"> au hasard. Les différentes cartes « H</w:t>
+        <w:t xml:space="preserve"> </w:t>
+      </w:r>
+      <w:r>
+        <w:t>au hasard. Les différentes cartes « H</w:t>
       </w:r>
       <w:r>
         <w:t>abitats</w:t>
@@ -5883,7 +5901,19 @@
       </w:r>
       <w:proofErr w:type="spellEnd"/>
       <w:r>
-        <w:t>. Pour pouvoir jouer une de ces cartes, il nous suffit de la « drag and drop » sur une de nos zones. Lorsque nous avons une carte habitats et que nous passons sur nos zones, la zone o</w:t>
+        <w:t xml:space="preserve">. Pour pouvoir jouer une de ces cartes, il nous suffit de la « drag and drop » sur une de nos zones. Lorsque nous avons une carte </w:t>
+      </w:r>
+      <w:r>
+        <w:t>« H</w:t>
+      </w:r>
+      <w:r>
+        <w:t>abitats</w:t>
+      </w:r>
+      <w:r>
+        <w:t> »</w:t>
+      </w:r>
+      <w:r>
+        <w:t xml:space="preserve"> et que nous passons sur nos zones, la zone o</w:t>
       </w:r>
       <w:r>
         <w:t>ù</w:t>
@@ -5892,10 +5922,19 @@
         <w:t xml:space="preserve"> la carte tombera si nous relâchons la souris </w:t>
       </w:r>
       <w:r>
-        <w:t>s’éliminera</w:t>
-      </w:r>
-      <w:r>
-        <w:t xml:space="preserve"> pour montrer que nous pouvons jouer la carte à cet endroit. Il est impossible de jouer une carte habitats sur les zones d’un adversaire et un pop-up informatif s’affichera pour avertir le joueur s’il tente de faire cette action.</w:t>
+        <w:t>s’illu</w:t>
+      </w:r>
+      <w:r>
+        <w:t>minera</w:t>
+      </w:r>
+      <w:r>
+        <w:t xml:space="preserve"> pour montrer que nous pouvons jouer la carte à cet endroit. Il est imposs</w:t>
+      </w:r>
+      <w:r>
+        <w:t>ible de jouer une carte habitat</w:t>
+      </w:r>
+      <w:r>
+        <w:t xml:space="preserve"> sur les zones d’un adversaire et un pop-up informatif s’affichera pour avertir le joueur s’il tente de faire cette action.</w:t>
       </w:r>
       <w:r>
         <w:t xml:space="preserve"> De plus, nous ne pouvons jamais avoir plus de 8 habitats en jeu. </w:t>
@@ -5971,7 +6010,19 @@
     <w:p/>
     <w:p>
       <w:r>
-        <w:t>Les cartes « Spéciale » quant à elle se joue</w:t>
+        <w:t>Les cartes « Spéciale »</w:t>
+      </w:r>
+      <w:r>
+        <w:t>,</w:t>
+      </w:r>
+      <w:r>
+        <w:t xml:space="preserve"> quant à elle</w:t>
+      </w:r>
+      <w:r>
+        <w:t>,</w:t>
+      </w:r>
+      <w:r>
+        <w:t xml:space="preserve"> se joue</w:t>
       </w:r>
       <w:r>
         <w:t xml:space="preserve">nt </w:t>
@@ -5983,9 +6034,16 @@
         <w:t>equel</w:t>
       </w:r>
       <w:r>
-        <w:t xml:space="preserve"> des effets nous désirons jouer et sur qu’elle joueur nous désirons l’utiliser si cela s’applique. </w:t>
+        <w:t xml:space="preserve"> des effet</w:t>
+      </w:r>
+      <w:r>
+        <w:t>s nous désirons jouer et sur quel</w:t>
+      </w:r>
+      <w:r>
+        <w:t xml:space="preserve"> joueur nous désirons l’utiliser si cela s’applique. </w:t>
       </w:r>
     </w:p>
+    <w:p/>
     <w:p/>
     <w:p>
       <w:pPr>
@@ -5994,6 +6052,7 @@
       </w:pPr>
       <w:bookmarkStart w:id="8" w:name="_Toc468481286"/>
       <w:r>
+        <w:lastRenderedPageBreak/>
         <w:t>Jouer des car</w:t>
       </w:r>
       <w:r>
@@ -6010,8 +6069,13 @@
     <w:p/>
     <w:p>
       <w:r>
-        <w:lastRenderedPageBreak/>
-        <w:t>Les cartes perturbations servent à rendre inutile une carte de type « Habitats » ou une carte de type « Bande riveraine ». Si l’effet de la carte est de perturber une seule carte, cette carte se joue directement sur les cartes que nous voulons perturber. Cependant, si la carte de perturbation contient plusieurs effets, elle se joue sur le plateau. Pour pouvoir jouer ces cartes, nous devons avoir le bon nombre de points de ressources</w:t>
+        <w:t>Les cartes perturbations servent à rendre inutile une carte de type « Habitats » ou une carte de type « Bande riveraine ». Si l’effet de la carte est de perturber une seule carte, cette c</w:t>
+      </w:r>
+      <w:r>
+        <w:t>arte se joue directement sur la carte</w:t>
+      </w:r>
+      <w:r>
+        <w:t xml:space="preserve"> que nous voulons perturber. Cependant, si la carte de perturbation contient plusieurs effets, elle se joue sur le plateau. Pour pouvoir jouer ces cartes, nous devons avoir le bon nombre de points de ressources</w:t>
       </w:r>
       <w:r>
         <w:t xml:space="preserve"> sinon la carte sera retourné</w:t>
@@ -6059,7 +6123,10 @@
         <w:t xml:space="preserve"> p</w:t>
       </w:r>
       <w:r>
-        <w:t>our nous demander laquelle des deux</w:t>
+        <w:t>our nous demander lequel</w:t>
+      </w:r>
+      <w:r>
+        <w:t xml:space="preserve"> des deux</w:t>
       </w:r>
       <w:r>
         <w:t xml:space="preserve"> effets nous désirons utiliser. Pour jouer les cartes « Action », nous devons avoir le bon nombre de points</w:t>
@@ -6099,7 +6166,7 @@
                     <pic:cNvPicPr/>
                   </pic:nvPicPr>
                   <pic:blipFill>
-                    <a:blip r:embed="rId9"/>
+                    <a:blip r:embed="rId10"/>
                     <a:stretch>
                       <a:fillRect/>
                     </a:stretch>
@@ -6120,6 +6187,26 @@
         </w:drawing>
       </w:r>
     </w:p>
+    <w:p>
+      <w:r>
+        <w:br w:type="page"/>
+      </w:r>
+    </w:p>
+    <w:p>
+      <w:pPr>
+        <w:pStyle w:val="Titre2"/>
+        <w:jc w:val="center"/>
+      </w:pPr>
+      <w:r>
+        <w:lastRenderedPageBreak/>
+        <w:t>Lorsqu’il n’y a plus d’espace pour jouer les cartes</w:t>
+      </w:r>
+    </w:p>
+    <w:p>
+      <w:r>
+        <w:t>Lorsque tous les emplacements sont occupés par une carte, il y a la possibilité de cliquer sur le bouton « Défausser le jeu ». Ceci permettra de sélectionner les cartes non-désirées et de les envoyer à la défausse.</w:t>
+      </w:r>
+    </w:p>
     <w:p/>
     <w:p>
       <w:pPr>
@@ -6141,13 +6228,31 @@
         <w:t>s. Au départ, nous en recevons cinq</w:t>
       </w:r>
       <w:r>
-        <w:t xml:space="preserve"> de base </w:t>
+        <w:t xml:space="preserve"> de base</w:t>
+      </w:r>
+      <w:r>
+        <w:t xml:space="preserve"> et </w:t>
+      </w:r>
+      <w:r>
+        <w:t xml:space="preserve"> </w:t>
       </w:r>
       <w:r>
         <w:t xml:space="preserve">à </w:t>
       </w:r>
       <w:r>
-        <w:t>chaque tour et il est possible d’en avoir plus à l’aide de bande riveraine. Ces points sont facilement visible</w:t>
+        <w:t>chaque</w:t>
+      </w:r>
+      <w:r>
+        <w:t xml:space="preserve"> début de</w:t>
+      </w:r>
+      <w:r>
+        <w:t xml:space="preserve"> tour</w:t>
+      </w:r>
+      <w:r>
+        <w:t>, ils se remettent à 5. I</w:t>
+      </w:r>
+      <w:r>
+        <w:t>l est possible d’en avoir plus à l’aide de bande riveraine. Ces points sont facilement visible</w:t>
       </w:r>
       <w:r>
         <w:t xml:space="preserve">s </w:t>
@@ -6156,7 +6261,10 @@
         <w:t>dan</w:t>
       </w:r>
       <w:r>
-        <w:t xml:space="preserve">s la partie de droite ou sont </w:t>
+        <w:t>s la partie de droite où</w:t>
+      </w:r>
+      <w:r>
+        <w:t xml:space="preserve"> sont </w:t>
       </w:r>
       <w:r>
         <w:t>affich</w:t>
@@ -6168,23 +6276,28 @@
         <w:t>s</w:t>
       </w:r>
       <w:r>
-        <w:t xml:space="preserve"> nos points de base, </w:t>
-      </w:r>
-      <w:r>
-        <w:lastRenderedPageBreak/>
-        <w:t>les points additionnel</w:t>
+        <w:t xml:space="preserve"> nos points de base, les points additionnel</w:t>
       </w:r>
       <w:r>
         <w:t>s,</w:t>
       </w:r>
       <w:r>
-        <w:t xml:space="preserve"> les points utiliser, les points tota</w:t>
+        <w:t xml:space="preserve"> les points utilisés</w:t>
+      </w:r>
+      <w:r>
+        <w:t>, les points tota</w:t>
       </w:r>
       <w:r>
         <w:t>ux</w:t>
       </w:r>
       <w:r>
-        <w:t xml:space="preserve"> ainsi que les points restant. </w:t>
+        <w:t xml:space="preserve"> ainsi que les points restant</w:t>
+      </w:r>
+      <w:r>
+        <w:t>s</w:t>
+      </w:r>
+      <w:r>
+        <w:t xml:space="preserve">. </w:t>
       </w:r>
     </w:p>
     <w:p>
@@ -6212,7 +6325,7 @@
                     <pic:cNvPicPr/>
                   </pic:nvPicPr>
                   <pic:blipFill>
-                    <a:blip r:embed="rId10"/>
+                    <a:blip r:embed="rId11"/>
                     <a:stretch>
                       <a:fillRect/>
                     </a:stretch>
@@ -6252,6 +6365,67 @@
     <w:p/>
     <w:p>
       <w:r>
+        <w:rPr>
+          <w:noProof/>
+          <w:lang w:eastAsia="fr-CA"/>
+        </w:rPr>
+        <w:drawing>
+          <wp:anchor distT="0" distB="0" distL="114300" distR="114300" simplePos="0" relativeHeight="251664384" behindDoc="0" locked="0" layoutInCell="1" allowOverlap="1" wp14:anchorId="0D948D1B" wp14:editId="16F6052D">
+            <wp:simplePos x="0" y="0"/>
+            <wp:positionH relativeFrom="column">
+              <wp:posOffset>-29845</wp:posOffset>
+            </wp:positionH>
+            <wp:positionV relativeFrom="paragraph">
+              <wp:posOffset>1087755</wp:posOffset>
+            </wp:positionV>
+            <wp:extent cx="5486400" cy="2566670"/>
+            <wp:effectExtent l="0" t="0" r="0" b="5080"/>
+            <wp:wrapTopAndBottom/>
+            <wp:docPr id="46" name="Image 46"/>
+            <wp:cNvGraphicFramePr>
+              <a:graphicFrameLocks xmlns:a="http://schemas.openxmlformats.org/drawingml/2006/main" noChangeAspect="1"/>
+            </wp:cNvGraphicFramePr>
+            <a:graphic xmlns:a="http://schemas.openxmlformats.org/drawingml/2006/main">
+              <a:graphicData uri="http://schemas.openxmlformats.org/drawingml/2006/picture">
+                <pic:pic xmlns:pic="http://schemas.openxmlformats.org/drawingml/2006/picture">
+                  <pic:nvPicPr>
+                    <pic:cNvPr id="0" name=""/>
+                    <pic:cNvPicPr/>
+                  </pic:nvPicPr>
+                  <pic:blipFill>
+                    <a:blip r:embed="rId12" cstate="print">
+                      <a:extLst>
+                        <a:ext uri="{28A0092B-C50C-407E-A947-70E740481C1C}">
+                          <a14:useLocalDpi xmlns:a14="http://schemas.microsoft.com/office/drawing/2010/main" val="0"/>
+                        </a:ext>
+                      </a:extLst>
+                    </a:blip>
+                    <a:stretch>
+                      <a:fillRect/>
+                    </a:stretch>
+                  </pic:blipFill>
+                  <pic:spPr>
+                    <a:xfrm>
+                      <a:off x="0" y="0"/>
+                      <a:ext cx="5486400" cy="2566670"/>
+                    </a:xfrm>
+                    <a:prstGeom prst="rect">
+                      <a:avLst/>
+                    </a:prstGeom>
+                  </pic:spPr>
+                </pic:pic>
+              </a:graphicData>
+            </a:graphic>
+            <wp14:sizeRelH relativeFrom="page">
+              <wp14:pctWidth>0</wp14:pctWidth>
+            </wp14:sizeRelH>
+            <wp14:sizeRelV relativeFrom="page">
+              <wp14:pctHeight>0</wp14:pctHeight>
+            </wp14:sizeRelV>
+          </wp:anchor>
+        </w:drawing>
+      </w:r>
+      <w:r>
         <w:t>Comme dans tous jeux, il y a des conditions pour remporter le jeu. Une première condition est de réussir à jouer</w:t>
       </w:r>
       <w:r>
@@ -6279,15 +6453,9 @@
         <w:t xml:space="preserve"> de la partie.</w:t>
       </w:r>
     </w:p>
-    <w:p/>
     <w:p>
       <w:r>
-        <w:t>METTRE CAPTURE ÉCRAN DE FIN</w:t>
-      </w:r>
-    </w:p>
-    <w:p/>
-    <w:p>
-      <w:r>
+        <w:lastRenderedPageBreak/>
         <w:t>Une seconde condition pour mettre fin à la partie est lorsqu’il n’y a plus de carte à piger dans le paquet de carte</w:t>
       </w:r>
       <w:r>
@@ -6299,14 +6467,12 @@
       <w:r>
         <w:t>s’</w:t>
       </w:r>
-      <w:proofErr w:type="spellStart"/>
       <w:r>
         <w:t>affich</w:t>
       </w:r>
       <w:r>
-        <w:t>que</w:t>
-      </w:r>
-      <w:proofErr w:type="spellEnd"/>
+        <w:t>e</w:t>
+      </w:r>
       <w:r>
         <w:t>.</w:t>
       </w:r>
@@ -6321,7 +6487,7 @@
           <w:lang w:eastAsia="fr-CA"/>
         </w:rPr>
         <w:drawing>
-          <wp:inline distT="0" distB="0" distL="0" distR="0" wp14:anchorId="3DA82E75" wp14:editId="5DA04EE8">
+          <wp:inline distT="0" distB="0" distL="0" distR="0" wp14:anchorId="27D0445E" wp14:editId="7BDB9A2B">
             <wp:extent cx="2743200" cy="857250"/>
             <wp:effectExtent l="0" t="0" r="0" b="0"/>
             <wp:docPr id="39" name="Image 39"/>
@@ -6336,7 +6502,7 @@
                     <pic:cNvPicPr/>
                   </pic:nvPicPr>
                   <pic:blipFill>
-                    <a:blip r:embed="rId11"/>
+                    <a:blip r:embed="rId13"/>
                     <a:stretch>
                       <a:fillRect/>
                     </a:stretch>
@@ -6380,7 +6546,6 @@
           <w:noProof/>
           <w:lang w:eastAsia="fr-CA"/>
         </w:rPr>
-        <w:lastRenderedPageBreak/>
         <w:drawing>
           <wp:anchor distT="0" distB="0" distL="114300" distR="114300" simplePos="0" relativeHeight="251662336" behindDoc="0" locked="0" layoutInCell="1" allowOverlap="1">
             <wp:simplePos x="0" y="0"/>
@@ -6405,7 +6570,7 @@
                     <pic:cNvPicPr/>
                   </pic:nvPicPr>
                   <pic:blipFill>
-                    <a:blip r:embed="rId12">
+                    <a:blip r:embed="rId14">
                       <a:extLst>
                         <a:ext uri="{28A0092B-C50C-407E-A947-70E740481C1C}">
                           <a14:useLocalDpi xmlns:a14="http://schemas.microsoft.com/office/drawing/2010/main" val="0"/>
@@ -6435,16 +6600,28 @@
         <w:t>Lorsque nous n’avons plus rien à faire pour notre tour, il nous suffit d’appuyer sur le bouton pour passer notre tour. Le tableau de jeu pivote et c’est alors au tour du joueur suivant de jouer. Cependant, lorsque nous passons notre tour</w:t>
       </w:r>
       <w:r>
+        <w:t>,</w:t>
+      </w:r>
+      <w:r>
         <w:t xml:space="preserve"> nous devons avoir au maximum quatre </w:t>
       </w:r>
       <w:r>
-        <w:t>cartes dans la main sinon il nous sera demandé de défa</w:t>
+        <w:t>cartes dans notre</w:t>
+      </w:r>
+      <w:r>
+        <w:t xml:space="preserve"> main sinon il nous sera demandé de défa</w:t>
       </w:r>
       <w:r>
         <w:t>usser des cartes pour en avoir quatre</w:t>
       </w:r>
       <w:r>
-        <w:t>. Si nous défaussons trop de cartes ou pas assez, un pop-up se chargera de nous en avertir. De plus, lorsque nous avons fini de défausser, le tour est immédiatement passé.</w:t>
+        <w:t xml:space="preserve">. Si nous défaussons trop de cartes ou pas assez, un pop-up se chargera de nous en avertir. De plus, lorsque nous avons fini de défausser, le tour est immédiatement </w:t>
+      </w:r>
+      <w:r>
+        <w:t>terminé</w:t>
+      </w:r>
+      <w:r>
+        <w:t>.</w:t>
       </w:r>
     </w:p>
     <w:p/>
@@ -6467,52 +6644,23 @@
     <w:p/>
     <w:p>
       <w:r>
-        <w:t>Lorsque nous ne voulons plus jouer</w:t>
-      </w:r>
-      <w:r>
-        <w:t xml:space="preserve">, </w:t>
-      </w:r>
-      <w:r>
-        <w:t>mais que nous voulons garder l’avancée de notre partie, nous avons simplement à cliquer sur le bouton d’option et à appuyer sur</w:t>
-      </w:r>
-      <w:r>
-        <w:t xml:space="preserve"> le bouton </w:t>
-      </w:r>
-      <w:r>
-        <w:t>enregistre</w:t>
-      </w:r>
-      <w:r>
-        <w:t>r</w:t>
-      </w:r>
-      <w:r>
-        <w:t>. Nous devons entrer un nom de fichier et le fichier de sauvegarde sera enregistr</w:t>
-      </w:r>
-      <w:r>
-        <w:t>é</w:t>
-      </w:r>
-      <w:r>
-        <w:t xml:space="preserve"> sur l’ordinateur sous forme de « </w:t>
-      </w:r>
-      <w:proofErr w:type="spellStart"/>
-      <w:r>
-        <w:t>fichier.jcp</w:t>
-      </w:r>
-      <w:proofErr w:type="spellEnd"/>
-      <w:r>
-        <w:t> ».</w:t>
-      </w:r>
-    </w:p>
-    <w:p>
-      <w:r>
         <w:rPr>
           <w:noProof/>
           <w:lang w:eastAsia="fr-CA"/>
         </w:rPr>
         <w:drawing>
-          <wp:inline distT="0" distB="0" distL="0" distR="0" wp14:anchorId="30CAA72C" wp14:editId="3CC81ACA">
-            <wp:extent cx="3419475" cy="819150"/>
-            <wp:effectExtent l="0" t="0" r="9525" b="0"/>
-            <wp:docPr id="41" name="Image 41"/>
+          <wp:anchor distT="0" distB="0" distL="114300" distR="114300" simplePos="0" relativeHeight="251663360" behindDoc="0" locked="0" layoutInCell="1" allowOverlap="1" wp14:anchorId="2C379A5B" wp14:editId="6C296920">
+            <wp:simplePos x="0" y="0"/>
+            <wp:positionH relativeFrom="column">
+              <wp:posOffset>-19050</wp:posOffset>
+            </wp:positionH>
+            <wp:positionV relativeFrom="paragraph">
+              <wp:posOffset>876300</wp:posOffset>
+            </wp:positionV>
+            <wp:extent cx="2400300" cy="1961515"/>
+            <wp:effectExtent l="0" t="0" r="0" b="635"/>
+            <wp:wrapTopAndBottom/>
+            <wp:docPr id="47" name="Image 47"/>
             <wp:cNvGraphicFramePr>
               <a:graphicFrameLocks xmlns:a="http://schemas.openxmlformats.org/drawingml/2006/main" noChangeAspect="1"/>
             </wp:cNvGraphicFramePr>
@@ -6520,11 +6668,17 @@
               <a:graphicData uri="http://schemas.openxmlformats.org/drawingml/2006/picture">
                 <pic:pic xmlns:pic="http://schemas.openxmlformats.org/drawingml/2006/picture">
                   <pic:nvPicPr>
-                    <pic:cNvPr id="1" name=""/>
+                    <pic:cNvPr id="0" name=""/>
                     <pic:cNvPicPr/>
                   </pic:nvPicPr>
                   <pic:blipFill>
-                    <a:blip r:embed="rId13"/>
+                    <a:blip r:embed="rId15">
+                      <a:extLst>
+                        <a:ext uri="{28A0092B-C50C-407E-A947-70E740481C1C}">
+                          <a14:useLocalDpi xmlns:a14="http://schemas.microsoft.com/office/drawing/2010/main" val="0"/>
+                        </a:ext>
+                      </a:extLst>
+                    </a:blip>
                     <a:stretch>
                       <a:fillRect/>
                     </a:stretch>
@@ -6532,7 +6686,7 @@
                   <pic:spPr>
                     <a:xfrm>
                       <a:off x="0" y="0"/>
-                      <a:ext cx="3419475" cy="819150"/>
+                      <a:ext cx="2400300" cy="1961515"/>
                     </a:xfrm>
                     <a:prstGeom prst="rect">
                       <a:avLst/>
@@ -6541,10 +6695,53 @@
                 </pic:pic>
               </a:graphicData>
             </a:graphic>
-          </wp:inline>
+            <wp14:sizeRelH relativeFrom="page">
+              <wp14:pctWidth>0</wp14:pctWidth>
+            </wp14:sizeRelH>
+            <wp14:sizeRelV relativeFrom="page">
+              <wp14:pctHeight>0</wp14:pctHeight>
+            </wp14:sizeRelV>
+          </wp:anchor>
         </w:drawing>
       </w:r>
+      <w:r>
+        <w:t>Lorsque nous ne voulons plus jouer</w:t>
+      </w:r>
+      <w:r>
+        <w:t xml:space="preserve">, </w:t>
+      </w:r>
+      <w:r>
+        <w:t xml:space="preserve">mais que nous voulons garder l’avancée de notre partie, nous avons simplement à cliquer sur </w:t>
+      </w:r>
+      <w:r>
+        <w:t xml:space="preserve">le bouton Sauvegarder. </w:t>
+      </w:r>
+      <w:r>
+        <w:t>Nous devons entrer un nom de fichier et le fichier de sauvegarde sera enregistr</w:t>
+      </w:r>
+      <w:r>
+        <w:t>é</w:t>
+      </w:r>
+      <w:r>
+        <w:t xml:space="preserve"> sur l’ordinateur sous forme de « </w:t>
+      </w:r>
+      <w:proofErr w:type="spellStart"/>
+      <w:r>
+        <w:t>fichier.jcp</w:t>
+      </w:r>
+      <w:proofErr w:type="spellEnd"/>
+      <w:r>
+        <w:t> ».</w:t>
+      </w:r>
+      <w:r>
+        <w:rPr>
+          <w:noProof/>
+          <w:lang w:eastAsia="fr-CA"/>
+        </w:rPr>
+        <w:t xml:space="preserve"> </w:t>
+      </w:r>
     </w:p>
+    <w:p/>
     <w:p>
       <w:pPr>
         <w:pStyle w:val="Titre2"/>
@@ -6572,7 +6769,7 @@
         <w:t>, nous avons simplement à ouvrir le jeu et à cliquer sur charg</w:t>
       </w:r>
       <w:r>
-        <w:t>é</w:t>
+        <w:t>er</w:t>
       </w:r>
       <w:r>
         <w:t xml:space="preserve"> une partie. Un explorateur de fichier s’affichera et nous pourrons choisir le fichier de partie voulu.</w:t>
@@ -6584,7 +6781,6 @@
           <w:noProof/>
           <w:lang w:eastAsia="fr-CA"/>
         </w:rPr>
-        <w:lastRenderedPageBreak/>
         <w:drawing>
           <wp:inline distT="0" distB="0" distL="0" distR="0" wp14:anchorId="5A184170" wp14:editId="7DF058F4">
             <wp:extent cx="5486400" cy="3358515"/>
@@ -6601,7 +6797,7 @@
                     <pic:cNvPicPr/>
                   </pic:nvPicPr>
                   <pic:blipFill>
-                    <a:blip r:embed="rId14"/>
+                    <a:blip r:embed="rId16"/>
                     <a:stretch>
                       <a:fillRect/>
                     </a:stretch>
@@ -6624,7 +6820,10 @@
     </w:p>
     <w:p>
       <w:r>
-        <w:t xml:space="preserve">La partie recommencera alors ou vous l’aviez laissé et </w:t>
+        <w:t>La partie recommencera alors où</w:t>
+      </w:r>
+      <w:r>
+        <w:t xml:space="preserve"> vous l’aviez laissé et </w:t>
       </w:r>
       <w:r>
         <w:t>chacune des cartes seront</w:t>
@@ -6695,7 +6894,12 @@
         <w:t>s</w:t>
       </w:r>
       <w:r>
-        <w:t xml:space="preserve"> et pop-up nous disant quoi faire pour poursuivre notre partie.</w:t>
+        <w:t xml:space="preserve"> et pop-up nous disant quoi faire pour poursuiv</w:t>
+      </w:r>
+      <w:bookmarkStart w:id="16" w:name="_GoBack"/>
+      <w:bookmarkEnd w:id="16"/>
+      <w:r>
+        <w:t>re notre partie.</w:t>
       </w:r>
     </w:p>
     <w:p>
@@ -6705,8 +6909,6 @@
       <w:r>
         <w:br w:type="page"/>
       </w:r>
-      <w:bookmarkStart w:id="16" w:name="_GoBack"/>
-      <w:bookmarkEnd w:id="16"/>
     </w:p>
     <w:p>
       <w:pPr>
@@ -6755,7 +6957,7 @@
                     </pic:cNvPicPr>
                   </pic:nvPicPr>
                   <pic:blipFill>
-                    <a:blip r:embed="rId15">
+                    <a:blip r:embed="rId17">
                       <a:extLst>
                         <a:ext uri="{28A0092B-C50C-407E-A947-70E740481C1C}">
                           <a14:useLocalDpi xmlns:a14="http://schemas.microsoft.com/office/drawing/2010/main" val="0"/>
@@ -6812,7 +7014,7 @@
                     </pic:cNvPicPr>
                   </pic:nvPicPr>
                   <pic:blipFill>
-                    <a:blip r:embed="rId16">
+                    <a:blip r:embed="rId18">
                       <a:extLst>
                         <a:ext uri="{28A0092B-C50C-407E-A947-70E740481C1C}">
                           <a14:useLocalDpi xmlns:a14="http://schemas.microsoft.com/office/drawing/2010/main" val="0"/>
@@ -6869,7 +7071,7 @@
                     </pic:cNvPicPr>
                   </pic:nvPicPr>
                   <pic:blipFill>
-                    <a:blip r:embed="rId17">
+                    <a:blip r:embed="rId19">
                       <a:extLst>
                         <a:ext uri="{28A0092B-C50C-407E-A947-70E740481C1C}">
                           <a14:useLocalDpi xmlns:a14="http://schemas.microsoft.com/office/drawing/2010/main" val="0"/>
@@ -6902,12 +7104,12 @@
       </w:r>
     </w:p>
     <w:sectPr>
-      <w:headerReference w:type="even" r:id="rId18"/>
-      <w:headerReference w:type="default" r:id="rId19"/>
-      <w:footerReference w:type="even" r:id="rId20"/>
-      <w:footerReference w:type="default" r:id="rId21"/>
-      <w:headerReference w:type="first" r:id="rId22"/>
-      <w:footerReference w:type="first" r:id="rId23"/>
+      <w:headerReference w:type="even" r:id="rId20"/>
+      <w:headerReference w:type="default" r:id="rId21"/>
+      <w:footerReference w:type="even" r:id="rId22"/>
+      <w:footerReference w:type="default" r:id="rId23"/>
+      <w:headerReference w:type="first" r:id="rId24"/>
+      <w:footerReference w:type="first" r:id="rId25"/>
       <w:pgSz w:w="12240" w:h="15840"/>
       <w:pgMar w:top="1440" w:right="1800" w:bottom="1440" w:left="1800" w:header="708" w:footer="708" w:gutter="0"/>
       <w:pgNumType w:start="0"/>
@@ -6920,7 +7122,7 @@
 </file>
 
 <file path=word/endnotes.xml><?xml version="1.0" encoding="utf-8"?>
-<w:endnotes xmlns:wpc="http://schemas.microsoft.com/office/word/2010/wordprocessingCanvas" xmlns:mc="http://schemas.openxmlformats.org/markup-compatibility/2006" xmlns:o="urn:schemas-microsoft-com:office:office" xmlns:r="http://schemas.openxmlformats.org/officeDocument/2006/relationships" xmlns:m="http://schemas.openxmlformats.org/officeDocument/2006/math" xmlns:v="urn:schemas-microsoft-com:vml" xmlns:wp14="http://schemas.microsoft.com/office/word/2010/wordprocessingDrawing" xmlns:wp="http://schemas.openxmlformats.org/drawingml/2006/wordprocessingDrawing" xmlns:w10="urn:schemas-microsoft-com:office:word" xmlns:w="http://schemas.openxmlformats.org/wordprocessingml/2006/main" xmlns:w14="http://schemas.microsoft.com/office/word/2010/wordml" xmlns:w15="http://schemas.microsoft.com/office/word/2012/wordml" xmlns:wpg="http://schemas.microsoft.com/office/word/2010/wordprocessingGroup" xmlns:wpi="http://schemas.microsoft.com/office/word/2010/wordprocessingInk" xmlns:wne="http://schemas.microsoft.com/office/word/2006/wordml" xmlns:wps="http://schemas.microsoft.com/office/word/2010/wordprocessingShape" mc:Ignorable="w14 w15 wp14">
+<w:endnotes xmlns:wpc="http://schemas.microsoft.com/office/word/2010/wordprocessingCanvas" xmlns:mc="http://schemas.openxmlformats.org/markup-compatibility/2006" xmlns:o="urn:schemas-microsoft-com:office:office" xmlns:r="http://schemas.openxmlformats.org/officeDocument/2006/relationships" xmlns:m="http://schemas.openxmlformats.org/officeDocument/2006/math" xmlns:v="urn:schemas-microsoft-com:vml" xmlns:wp14="http://schemas.microsoft.com/office/word/2010/wordprocessingDrawing" xmlns:wp="http://schemas.openxmlformats.org/drawingml/2006/wordprocessingDrawing" xmlns:w10="urn:schemas-microsoft-com:office:word" xmlns:w="http://schemas.openxmlformats.org/wordprocessingml/2006/main" xmlns:w14="http://schemas.microsoft.com/office/word/2010/wordml" xmlns:wpg="http://schemas.microsoft.com/office/word/2010/wordprocessingGroup" xmlns:wpi="http://schemas.microsoft.com/office/word/2010/wordprocessingInk" xmlns:wne="http://schemas.microsoft.com/office/word/2006/wordml" xmlns:wps="http://schemas.microsoft.com/office/word/2010/wordprocessingShape" mc:Ignorable="w14 wp14">
   <w:endnote w:type="separator" w:id="-1">
     <w:p>
       <w:pPr>
@@ -6945,7 +7147,7 @@
 </file>
 
 <file path=word/footer1.xml><?xml version="1.0" encoding="utf-8"?>
-<w:ftr xmlns:wpc="http://schemas.microsoft.com/office/word/2010/wordprocessingCanvas" xmlns:mc="http://schemas.openxmlformats.org/markup-compatibility/2006" xmlns:o="urn:schemas-microsoft-com:office:office" xmlns:r="http://schemas.openxmlformats.org/officeDocument/2006/relationships" xmlns:m="http://schemas.openxmlformats.org/officeDocument/2006/math" xmlns:v="urn:schemas-microsoft-com:vml" xmlns:wp14="http://schemas.microsoft.com/office/word/2010/wordprocessingDrawing" xmlns:wp="http://schemas.openxmlformats.org/drawingml/2006/wordprocessingDrawing" xmlns:w10="urn:schemas-microsoft-com:office:word" xmlns:w="http://schemas.openxmlformats.org/wordprocessingml/2006/main" xmlns:w14="http://schemas.microsoft.com/office/word/2010/wordml" xmlns:w15="http://schemas.microsoft.com/office/word/2012/wordml" xmlns:wpg="http://schemas.microsoft.com/office/word/2010/wordprocessingGroup" xmlns:wpi="http://schemas.microsoft.com/office/word/2010/wordprocessingInk" xmlns:wne="http://schemas.microsoft.com/office/word/2006/wordml" xmlns:wps="http://schemas.microsoft.com/office/word/2010/wordprocessingShape" mc:Ignorable="w14 w15 wp14">
+<w:ftr xmlns:wpc="http://schemas.microsoft.com/office/word/2010/wordprocessingCanvas" xmlns:mc="http://schemas.openxmlformats.org/markup-compatibility/2006" xmlns:o="urn:schemas-microsoft-com:office:office" xmlns:r="http://schemas.openxmlformats.org/officeDocument/2006/relationships" xmlns:m="http://schemas.openxmlformats.org/officeDocument/2006/math" xmlns:v="urn:schemas-microsoft-com:vml" xmlns:wp14="http://schemas.microsoft.com/office/word/2010/wordprocessingDrawing" xmlns:wp="http://schemas.openxmlformats.org/drawingml/2006/wordprocessingDrawing" xmlns:w10="urn:schemas-microsoft-com:office:word" xmlns:w="http://schemas.openxmlformats.org/wordprocessingml/2006/main" xmlns:w14="http://schemas.microsoft.com/office/word/2010/wordml" xmlns:wpg="http://schemas.microsoft.com/office/word/2010/wordprocessingGroup" xmlns:wpi="http://schemas.microsoft.com/office/word/2010/wordprocessingInk" xmlns:wne="http://schemas.microsoft.com/office/word/2006/wordml" xmlns:wps="http://schemas.microsoft.com/office/word/2010/wordprocessingShape" mc:Ignorable="w14 wp14">
   <w:p>
     <w:pPr>
       <w:pStyle w:val="Pieddepage"/>
@@ -6955,7 +7157,7 @@
 </file>
 
 <file path=word/footer2.xml><?xml version="1.0" encoding="utf-8"?>
-<w:ftr xmlns:wpc="http://schemas.microsoft.com/office/word/2010/wordprocessingCanvas" xmlns:mc="http://schemas.openxmlformats.org/markup-compatibility/2006" xmlns:o="urn:schemas-microsoft-com:office:office" xmlns:r="http://schemas.openxmlformats.org/officeDocument/2006/relationships" xmlns:m="http://schemas.openxmlformats.org/officeDocument/2006/math" xmlns:v="urn:schemas-microsoft-com:vml" xmlns:wp14="http://schemas.microsoft.com/office/word/2010/wordprocessingDrawing" xmlns:wp="http://schemas.openxmlformats.org/drawingml/2006/wordprocessingDrawing" xmlns:w10="urn:schemas-microsoft-com:office:word" xmlns:w="http://schemas.openxmlformats.org/wordprocessingml/2006/main" xmlns:w14="http://schemas.microsoft.com/office/word/2010/wordml" xmlns:w15="http://schemas.microsoft.com/office/word/2012/wordml" xmlns:wpg="http://schemas.microsoft.com/office/word/2010/wordprocessingGroup" xmlns:wpi="http://schemas.microsoft.com/office/word/2010/wordprocessingInk" xmlns:wne="http://schemas.microsoft.com/office/word/2006/wordml" xmlns:wps="http://schemas.microsoft.com/office/word/2010/wordprocessingShape" mc:Ignorable="w14 w15 wp14">
+<w:ftr xmlns:wpc="http://schemas.microsoft.com/office/word/2010/wordprocessingCanvas" xmlns:mc="http://schemas.openxmlformats.org/markup-compatibility/2006" xmlns:o="urn:schemas-microsoft-com:office:office" xmlns:r="http://schemas.openxmlformats.org/officeDocument/2006/relationships" xmlns:m="http://schemas.openxmlformats.org/officeDocument/2006/math" xmlns:v="urn:schemas-microsoft-com:vml" xmlns:wp14="http://schemas.microsoft.com/office/word/2010/wordprocessingDrawing" xmlns:wp="http://schemas.openxmlformats.org/drawingml/2006/wordprocessingDrawing" xmlns:w10="urn:schemas-microsoft-com:office:word" xmlns:w="http://schemas.openxmlformats.org/wordprocessingml/2006/main" xmlns:w14="http://schemas.microsoft.com/office/word/2010/wordml" xmlns:wpg="http://schemas.microsoft.com/office/word/2010/wordprocessingGroup" xmlns:wpi="http://schemas.microsoft.com/office/word/2010/wordprocessingInk" xmlns:wne="http://schemas.microsoft.com/office/word/2006/wordml" xmlns:wps="http://schemas.microsoft.com/office/word/2010/wordprocessingShape" mc:Ignorable="w14 wp14">
   <w:sdt>
     <w:sdtPr>
       <w:id w:val="-1834443279"/>
@@ -7058,7 +7260,7 @@
                                   <w:szCs w:val="16"/>
                                   <w:lang w:val="fr-FR"/>
                                 </w:rPr>
-                                <w:t>11</w:t>
+                                <w:t>3</w:t>
                               </w:r>
                               <w:r>
                                 <w:rPr>
@@ -7139,7 +7341,7 @@
                             <w:szCs w:val="16"/>
                             <w:lang w:val="fr-FR"/>
                           </w:rPr>
-                          <w:t>11</w:t>
+                          <w:t>3</w:t>
                         </w:r>
                         <w:r>
                           <w:rPr>
@@ -7164,7 +7366,7 @@
 </file>
 
 <file path=word/footer3.xml><?xml version="1.0" encoding="utf-8"?>
-<w:ftr xmlns:wpc="http://schemas.microsoft.com/office/word/2010/wordprocessingCanvas" xmlns:mc="http://schemas.openxmlformats.org/markup-compatibility/2006" xmlns:o="urn:schemas-microsoft-com:office:office" xmlns:r="http://schemas.openxmlformats.org/officeDocument/2006/relationships" xmlns:m="http://schemas.openxmlformats.org/officeDocument/2006/math" xmlns:v="urn:schemas-microsoft-com:vml" xmlns:wp14="http://schemas.microsoft.com/office/word/2010/wordprocessingDrawing" xmlns:wp="http://schemas.openxmlformats.org/drawingml/2006/wordprocessingDrawing" xmlns:w10="urn:schemas-microsoft-com:office:word" xmlns:w="http://schemas.openxmlformats.org/wordprocessingml/2006/main" xmlns:w14="http://schemas.microsoft.com/office/word/2010/wordml" xmlns:w15="http://schemas.microsoft.com/office/word/2012/wordml" xmlns:wpg="http://schemas.microsoft.com/office/word/2010/wordprocessingGroup" xmlns:wpi="http://schemas.microsoft.com/office/word/2010/wordprocessingInk" xmlns:wne="http://schemas.microsoft.com/office/word/2006/wordml" xmlns:wps="http://schemas.microsoft.com/office/word/2010/wordprocessingShape" mc:Ignorable="w14 w15 wp14">
+<w:ftr xmlns:wpc="http://schemas.microsoft.com/office/word/2010/wordprocessingCanvas" xmlns:mc="http://schemas.openxmlformats.org/markup-compatibility/2006" xmlns:o="urn:schemas-microsoft-com:office:office" xmlns:r="http://schemas.openxmlformats.org/officeDocument/2006/relationships" xmlns:m="http://schemas.openxmlformats.org/officeDocument/2006/math" xmlns:v="urn:schemas-microsoft-com:vml" xmlns:wp14="http://schemas.microsoft.com/office/word/2010/wordprocessingDrawing" xmlns:wp="http://schemas.openxmlformats.org/drawingml/2006/wordprocessingDrawing" xmlns:w10="urn:schemas-microsoft-com:office:word" xmlns:w="http://schemas.openxmlformats.org/wordprocessingml/2006/main" xmlns:w14="http://schemas.microsoft.com/office/word/2010/wordml" xmlns:wpg="http://schemas.microsoft.com/office/word/2010/wordprocessingGroup" xmlns:wpi="http://schemas.microsoft.com/office/word/2010/wordprocessingInk" xmlns:wne="http://schemas.microsoft.com/office/word/2006/wordml" xmlns:wps="http://schemas.microsoft.com/office/word/2010/wordprocessingShape" mc:Ignorable="w14 wp14">
   <w:p>
     <w:pPr>
       <w:pStyle w:val="Pieddepage"/>
@@ -7174,7 +7376,7 @@
 </file>
 
 <file path=word/footnotes.xml><?xml version="1.0" encoding="utf-8"?>
-<w:footnotes xmlns:wpc="http://schemas.microsoft.com/office/word/2010/wordprocessingCanvas" xmlns:mc="http://schemas.openxmlformats.org/markup-compatibility/2006" xmlns:o="urn:schemas-microsoft-com:office:office" xmlns:r="http://schemas.openxmlformats.org/officeDocument/2006/relationships" xmlns:m="http://schemas.openxmlformats.org/officeDocument/2006/math" xmlns:v="urn:schemas-microsoft-com:vml" xmlns:wp14="http://schemas.microsoft.com/office/word/2010/wordprocessingDrawing" xmlns:wp="http://schemas.openxmlformats.org/drawingml/2006/wordprocessingDrawing" xmlns:w10="urn:schemas-microsoft-com:office:word" xmlns:w="http://schemas.openxmlformats.org/wordprocessingml/2006/main" xmlns:w14="http://schemas.microsoft.com/office/word/2010/wordml" xmlns:w15="http://schemas.microsoft.com/office/word/2012/wordml" xmlns:wpg="http://schemas.microsoft.com/office/word/2010/wordprocessingGroup" xmlns:wpi="http://schemas.microsoft.com/office/word/2010/wordprocessingInk" xmlns:wne="http://schemas.microsoft.com/office/word/2006/wordml" xmlns:wps="http://schemas.microsoft.com/office/word/2010/wordprocessingShape" mc:Ignorable="w14 w15 wp14">
+<w:footnotes xmlns:wpc="http://schemas.microsoft.com/office/word/2010/wordprocessingCanvas" xmlns:mc="http://schemas.openxmlformats.org/markup-compatibility/2006" xmlns:o="urn:schemas-microsoft-com:office:office" xmlns:r="http://schemas.openxmlformats.org/officeDocument/2006/relationships" xmlns:m="http://schemas.openxmlformats.org/officeDocument/2006/math" xmlns:v="urn:schemas-microsoft-com:vml" xmlns:wp14="http://schemas.microsoft.com/office/word/2010/wordprocessingDrawing" xmlns:wp="http://schemas.openxmlformats.org/drawingml/2006/wordprocessingDrawing" xmlns:w10="urn:schemas-microsoft-com:office:word" xmlns:w="http://schemas.openxmlformats.org/wordprocessingml/2006/main" xmlns:w14="http://schemas.microsoft.com/office/word/2010/wordml" xmlns:wpg="http://schemas.microsoft.com/office/word/2010/wordprocessingGroup" xmlns:wpi="http://schemas.microsoft.com/office/word/2010/wordprocessingInk" xmlns:wne="http://schemas.microsoft.com/office/word/2006/wordml" xmlns:wps="http://schemas.microsoft.com/office/word/2010/wordprocessingShape" mc:Ignorable="w14 wp14">
   <w:footnote w:type="separator" w:id="-1">
     <w:p>
       <w:pPr>
@@ -7199,7 +7401,7 @@
 </file>
 
 <file path=word/header1.xml><?xml version="1.0" encoding="utf-8"?>
-<w:hdr xmlns:wpc="http://schemas.microsoft.com/office/word/2010/wordprocessingCanvas" xmlns:mc="http://schemas.openxmlformats.org/markup-compatibility/2006" xmlns:o="urn:schemas-microsoft-com:office:office" xmlns:r="http://schemas.openxmlformats.org/officeDocument/2006/relationships" xmlns:m="http://schemas.openxmlformats.org/officeDocument/2006/math" xmlns:v="urn:schemas-microsoft-com:vml" xmlns:wp14="http://schemas.microsoft.com/office/word/2010/wordprocessingDrawing" xmlns:wp="http://schemas.openxmlformats.org/drawingml/2006/wordprocessingDrawing" xmlns:w10="urn:schemas-microsoft-com:office:word" xmlns:w="http://schemas.openxmlformats.org/wordprocessingml/2006/main" xmlns:w14="http://schemas.microsoft.com/office/word/2010/wordml" xmlns:w15="http://schemas.microsoft.com/office/word/2012/wordml" xmlns:wpg="http://schemas.microsoft.com/office/word/2010/wordprocessingGroup" xmlns:wpi="http://schemas.microsoft.com/office/word/2010/wordprocessingInk" xmlns:wne="http://schemas.microsoft.com/office/word/2006/wordml" xmlns:wps="http://schemas.microsoft.com/office/word/2010/wordprocessingShape" mc:Ignorable="w14 w15 wp14">
+<w:hdr xmlns:wpc="http://schemas.microsoft.com/office/word/2010/wordprocessingCanvas" xmlns:mc="http://schemas.openxmlformats.org/markup-compatibility/2006" xmlns:o="urn:schemas-microsoft-com:office:office" xmlns:r="http://schemas.openxmlformats.org/officeDocument/2006/relationships" xmlns:m="http://schemas.openxmlformats.org/officeDocument/2006/math" xmlns:v="urn:schemas-microsoft-com:vml" xmlns:wp14="http://schemas.microsoft.com/office/word/2010/wordprocessingDrawing" xmlns:wp="http://schemas.openxmlformats.org/drawingml/2006/wordprocessingDrawing" xmlns:w10="urn:schemas-microsoft-com:office:word" xmlns:w="http://schemas.openxmlformats.org/wordprocessingml/2006/main" xmlns:w14="http://schemas.microsoft.com/office/word/2010/wordml" xmlns:wpg="http://schemas.microsoft.com/office/word/2010/wordprocessingGroup" xmlns:wpi="http://schemas.microsoft.com/office/word/2010/wordprocessingInk" xmlns:wne="http://schemas.microsoft.com/office/word/2006/wordml" xmlns:wps="http://schemas.microsoft.com/office/word/2010/wordprocessingShape" mc:Ignorable="w14 wp14">
   <w:p>
     <w:pPr>
       <w:pStyle w:val="En-tte"/>
@@ -7209,7 +7411,7 @@
 </file>
 
 <file path=word/header2.xml><?xml version="1.0" encoding="utf-8"?>
-<w:hdr xmlns:wpc="http://schemas.microsoft.com/office/word/2010/wordprocessingCanvas" xmlns:mc="http://schemas.openxmlformats.org/markup-compatibility/2006" xmlns:o="urn:schemas-microsoft-com:office:office" xmlns:r="http://schemas.openxmlformats.org/officeDocument/2006/relationships" xmlns:m="http://schemas.openxmlformats.org/officeDocument/2006/math" xmlns:v="urn:schemas-microsoft-com:vml" xmlns:wp14="http://schemas.microsoft.com/office/word/2010/wordprocessingDrawing" xmlns:wp="http://schemas.openxmlformats.org/drawingml/2006/wordprocessingDrawing" xmlns:w10="urn:schemas-microsoft-com:office:word" xmlns:w="http://schemas.openxmlformats.org/wordprocessingml/2006/main" xmlns:w14="http://schemas.microsoft.com/office/word/2010/wordml" xmlns:w15="http://schemas.microsoft.com/office/word/2012/wordml" xmlns:wpg="http://schemas.microsoft.com/office/word/2010/wordprocessingGroup" xmlns:wpi="http://schemas.microsoft.com/office/word/2010/wordprocessingInk" xmlns:wne="http://schemas.microsoft.com/office/word/2006/wordml" xmlns:wps="http://schemas.microsoft.com/office/word/2010/wordprocessingShape" mc:Ignorable="w14 w15 wp14">
+<w:hdr xmlns:wpc="http://schemas.microsoft.com/office/word/2010/wordprocessingCanvas" xmlns:mc="http://schemas.openxmlformats.org/markup-compatibility/2006" xmlns:o="urn:schemas-microsoft-com:office:office" xmlns:r="http://schemas.openxmlformats.org/officeDocument/2006/relationships" xmlns:m="http://schemas.openxmlformats.org/officeDocument/2006/math" xmlns:v="urn:schemas-microsoft-com:vml" xmlns:wp14="http://schemas.microsoft.com/office/word/2010/wordprocessingDrawing" xmlns:wp="http://schemas.openxmlformats.org/drawingml/2006/wordprocessingDrawing" xmlns:w10="urn:schemas-microsoft-com:office:word" xmlns:w="http://schemas.openxmlformats.org/wordprocessingml/2006/main" xmlns:w14="http://schemas.microsoft.com/office/word/2010/wordml" xmlns:wpg="http://schemas.microsoft.com/office/word/2010/wordprocessingGroup" xmlns:wpi="http://schemas.microsoft.com/office/word/2010/wordprocessingInk" xmlns:wne="http://schemas.microsoft.com/office/word/2006/wordml" xmlns:wps="http://schemas.microsoft.com/office/word/2010/wordprocessingShape" mc:Ignorable="w14 wp14">
   <w:p>
     <w:pPr>
       <w:pStyle w:val="En-tte"/>
@@ -7219,7 +7421,7 @@
 </file>
 
 <file path=word/header3.xml><?xml version="1.0" encoding="utf-8"?>
-<w:hdr xmlns:wpc="http://schemas.microsoft.com/office/word/2010/wordprocessingCanvas" xmlns:mc="http://schemas.openxmlformats.org/markup-compatibility/2006" xmlns:o="urn:schemas-microsoft-com:office:office" xmlns:r="http://schemas.openxmlformats.org/officeDocument/2006/relationships" xmlns:m="http://schemas.openxmlformats.org/officeDocument/2006/math" xmlns:v="urn:schemas-microsoft-com:vml" xmlns:wp14="http://schemas.microsoft.com/office/word/2010/wordprocessingDrawing" xmlns:wp="http://schemas.openxmlformats.org/drawingml/2006/wordprocessingDrawing" xmlns:w10="urn:schemas-microsoft-com:office:word" xmlns:w="http://schemas.openxmlformats.org/wordprocessingml/2006/main" xmlns:w14="http://schemas.microsoft.com/office/word/2010/wordml" xmlns:w15="http://schemas.microsoft.com/office/word/2012/wordml" xmlns:wpg="http://schemas.microsoft.com/office/word/2010/wordprocessingGroup" xmlns:wpi="http://schemas.microsoft.com/office/word/2010/wordprocessingInk" xmlns:wne="http://schemas.microsoft.com/office/word/2006/wordml" xmlns:wps="http://schemas.microsoft.com/office/word/2010/wordprocessingShape" mc:Ignorable="w14 w15 wp14">
+<w:hdr xmlns:wpc="http://schemas.microsoft.com/office/word/2010/wordprocessingCanvas" xmlns:mc="http://schemas.openxmlformats.org/markup-compatibility/2006" xmlns:o="urn:schemas-microsoft-com:office:office" xmlns:r="http://schemas.openxmlformats.org/officeDocument/2006/relationships" xmlns:m="http://schemas.openxmlformats.org/officeDocument/2006/math" xmlns:v="urn:schemas-microsoft-com:vml" xmlns:wp14="http://schemas.microsoft.com/office/word/2010/wordprocessingDrawing" xmlns:wp="http://schemas.openxmlformats.org/drawingml/2006/wordprocessingDrawing" xmlns:w10="urn:schemas-microsoft-com:office:word" xmlns:w="http://schemas.openxmlformats.org/wordprocessingml/2006/main" xmlns:w14="http://schemas.microsoft.com/office/word/2010/wordml" xmlns:wpg="http://schemas.microsoft.com/office/word/2010/wordprocessingGroup" xmlns:wpi="http://schemas.microsoft.com/office/word/2010/wordprocessingInk" xmlns:wne="http://schemas.microsoft.com/office/word/2006/wordml" xmlns:wps="http://schemas.microsoft.com/office/word/2010/wordprocessingShape" mc:Ignorable="w14 wp14">
   <w:p>
     <w:pPr>
       <w:pStyle w:val="En-tte"/>
@@ -7229,7 +7431,7 @@
 </file>
 
 <file path=word/styles.xml><?xml version="1.0" encoding="utf-8"?>
-<w:styles xmlns:mc="http://schemas.openxmlformats.org/markup-compatibility/2006" xmlns:r="http://schemas.openxmlformats.org/officeDocument/2006/relationships" xmlns:w="http://schemas.openxmlformats.org/wordprocessingml/2006/main" xmlns:w14="http://schemas.microsoft.com/office/word/2010/wordml" xmlns:w15="http://schemas.microsoft.com/office/word/2012/wordml" mc:Ignorable="w14 w15">
+<w:styles xmlns:mc="http://schemas.openxmlformats.org/markup-compatibility/2006" xmlns:r="http://schemas.openxmlformats.org/officeDocument/2006/relationships" xmlns:w="http://schemas.openxmlformats.org/wordprocessingml/2006/main" xmlns:w14="http://schemas.microsoft.com/office/word/2010/wordml" mc:Ignorable="w14">
   <w:docDefaults>
     <w:rPrDefault>
       <w:rPr>
@@ -7245,378 +7447,144 @@
       </w:pPr>
     </w:pPrDefault>
   </w:docDefaults>
-  <w:latentStyles w:defLockedState="0" w:defUIPriority="99" w:defSemiHidden="0" w:defUnhideWhenUsed="0" w:defQFormat="0" w:count="371">
-    <w:lsdException w:name="Normal" w:uiPriority="0" w:qFormat="1"/>
-    <w:lsdException w:name="heading 1" w:uiPriority="9" w:qFormat="1"/>
-    <w:lsdException w:name="heading 2" w:semiHidden="1" w:uiPriority="9" w:unhideWhenUsed="1" w:qFormat="1"/>
-    <w:lsdException w:name="heading 3" w:semiHidden="1" w:uiPriority="9" w:unhideWhenUsed="1" w:qFormat="1"/>
-    <w:lsdException w:name="heading 4" w:semiHidden="1" w:uiPriority="9" w:unhideWhenUsed="1" w:qFormat="1"/>
-    <w:lsdException w:name="heading 5" w:semiHidden="1" w:uiPriority="9" w:unhideWhenUsed="1" w:qFormat="1"/>
-    <w:lsdException w:name="heading 6" w:semiHidden="1" w:uiPriority="9" w:unhideWhenUsed="1" w:qFormat="1"/>
-    <w:lsdException w:name="heading 7" w:semiHidden="1" w:uiPriority="9" w:unhideWhenUsed="1" w:qFormat="1"/>
-    <w:lsdException w:name="heading 8" w:semiHidden="1" w:uiPriority="9" w:unhideWhenUsed="1" w:qFormat="1"/>
-    <w:lsdException w:name="heading 9" w:semiHidden="1" w:uiPriority="9" w:unhideWhenUsed="1" w:qFormat="1"/>
-    <w:lsdException w:name="index 1" w:semiHidden="1" w:unhideWhenUsed="1"/>
-    <w:lsdException w:name="index 2" w:semiHidden="1" w:unhideWhenUsed="1"/>
-    <w:lsdException w:name="index 3" w:semiHidden="1" w:unhideWhenUsed="1"/>
-    <w:lsdException w:name="index 4" w:semiHidden="1" w:unhideWhenUsed="1"/>
-    <w:lsdException w:name="index 5" w:semiHidden="1" w:unhideWhenUsed="1"/>
-    <w:lsdException w:name="index 6" w:semiHidden="1" w:unhideWhenUsed="1"/>
-    <w:lsdException w:name="index 7" w:semiHidden="1" w:unhideWhenUsed="1"/>
-    <w:lsdException w:name="index 8" w:semiHidden="1" w:unhideWhenUsed="1"/>
-    <w:lsdException w:name="index 9" w:semiHidden="1" w:unhideWhenUsed="1"/>
-    <w:lsdException w:name="toc 1" w:semiHidden="1" w:uiPriority="39" w:unhideWhenUsed="1"/>
-    <w:lsdException w:name="toc 2" w:semiHidden="1" w:uiPriority="39" w:unhideWhenUsed="1"/>
-    <w:lsdException w:name="toc 3" w:semiHidden="1" w:uiPriority="39" w:unhideWhenUsed="1"/>
-    <w:lsdException w:name="toc 4" w:semiHidden="1" w:uiPriority="39" w:unhideWhenUsed="1"/>
-    <w:lsdException w:name="toc 5" w:semiHidden="1" w:uiPriority="39" w:unhideWhenUsed="1"/>
-    <w:lsdException w:name="toc 6" w:semiHidden="1" w:uiPriority="39" w:unhideWhenUsed="1"/>
-    <w:lsdException w:name="toc 7" w:semiHidden="1" w:uiPriority="39" w:unhideWhenUsed="1"/>
-    <w:lsdException w:name="toc 8" w:semiHidden="1" w:uiPriority="39" w:unhideWhenUsed="1"/>
-    <w:lsdException w:name="toc 9" w:semiHidden="1" w:uiPriority="39" w:unhideWhenUsed="1"/>
-    <w:lsdException w:name="Normal Indent" w:semiHidden="1" w:unhideWhenUsed="1"/>
-    <w:lsdException w:name="footnote text" w:semiHidden="1" w:unhideWhenUsed="1"/>
-    <w:lsdException w:name="annotation text" w:semiHidden="1" w:unhideWhenUsed="1"/>
-    <w:lsdException w:name="header" w:semiHidden="1" w:unhideWhenUsed="1"/>
-    <w:lsdException w:name="footer" w:semiHidden="1" w:unhideWhenUsed="1"/>
-    <w:lsdException w:name="index heading" w:semiHidden="1" w:unhideWhenUsed="1"/>
-    <w:lsdException w:name="caption" w:semiHidden="1" w:uiPriority="35" w:unhideWhenUsed="1" w:qFormat="1"/>
-    <w:lsdException w:name="table of figures" w:semiHidden="1" w:unhideWhenUsed="1"/>
-    <w:lsdException w:name="envelope address" w:semiHidden="1" w:unhideWhenUsed="1"/>
-    <w:lsdException w:name="envelope return" w:semiHidden="1" w:unhideWhenUsed="1"/>
-    <w:lsdException w:name="footnote reference" w:semiHidden="1" w:unhideWhenUsed="1"/>
-    <w:lsdException w:name="annotation reference" w:semiHidden="1" w:unhideWhenUsed="1"/>
-    <w:lsdException w:name="line number" w:semiHidden="1" w:unhideWhenUsed="1"/>
-    <w:lsdException w:name="page number" w:semiHidden="1" w:unhideWhenUsed="1"/>
-    <w:lsdException w:name="endnote reference" w:semiHidden="1" w:unhideWhenUsed="1"/>
-    <w:lsdException w:name="endnote text" w:semiHidden="1" w:unhideWhenUsed="1"/>
-    <w:lsdException w:name="table of authorities" w:semiHidden="1" w:unhideWhenUsed="1"/>
-    <w:lsdException w:name="macro" w:semiHidden="1" w:unhideWhenUsed="1"/>
-    <w:lsdException w:name="toa heading" w:semiHidden="1" w:unhideWhenUsed="1"/>
-    <w:lsdException w:name="List" w:semiHidden="1" w:unhideWhenUsed="1"/>
-    <w:lsdException w:name="List Bullet" w:semiHidden="1" w:unhideWhenUsed="1"/>
-    <w:lsdException w:name="List Number" w:semiHidden="1" w:unhideWhenUsed="1"/>
-    <w:lsdException w:name="List 2" w:semiHidden="1" w:unhideWhenUsed="1"/>
-    <w:lsdException w:name="List 3" w:semiHidden="1" w:unhideWhenUsed="1"/>
-    <w:lsdException w:name="List 4" w:semiHidden="1" w:unhideWhenUsed="1"/>
-    <w:lsdException w:name="List 5" w:semiHidden="1" w:unhideWhenUsed="1"/>
-    <w:lsdException w:name="List Bullet 2" w:semiHidden="1" w:unhideWhenUsed="1"/>
-    <w:lsdException w:name="List Bullet 3" w:semiHidden="1" w:unhideWhenUsed="1"/>
-    <w:lsdException w:name="List Bullet 4" w:semiHidden="1" w:unhideWhenUsed="1"/>
-    <w:lsdException w:name="List Bullet 5" w:semiHidden="1" w:unhideWhenUsed="1"/>
-    <w:lsdException w:name="List Number 2" w:semiHidden="1" w:unhideWhenUsed="1"/>
-    <w:lsdException w:name="List Number 3" w:semiHidden="1" w:unhideWhenUsed="1"/>
-    <w:lsdException w:name="List Number 4" w:semiHidden="1" w:unhideWhenUsed="1"/>
-    <w:lsdException w:name="List Number 5" w:semiHidden="1" w:unhideWhenUsed="1"/>
-    <w:lsdException w:name="Title" w:uiPriority="10" w:qFormat="1"/>
-    <w:lsdException w:name="Closing" w:semiHidden="1" w:unhideWhenUsed="1"/>
-    <w:lsdException w:name="Signature" w:semiHidden="1" w:unhideWhenUsed="1"/>
-    <w:lsdException w:name="Default Paragraph Font" w:semiHidden="1" w:uiPriority="1" w:unhideWhenUsed="1"/>
-    <w:lsdException w:name="Body Text" w:semiHidden="1" w:unhideWhenUsed="1"/>
-    <w:lsdException w:name="Body Text Indent" w:semiHidden="1" w:unhideWhenUsed="1"/>
-    <w:lsdException w:name="List Continue" w:semiHidden="1" w:unhideWhenUsed="1"/>
-    <w:lsdException w:name="List Continue 2" w:semiHidden="1" w:unhideWhenUsed="1"/>
-    <w:lsdException w:name="List Continue 3" w:semiHidden="1" w:unhideWhenUsed="1"/>
-    <w:lsdException w:name="List Continue 4" w:semiHidden="1" w:unhideWhenUsed="1"/>
-    <w:lsdException w:name="List Continue 5" w:semiHidden="1" w:unhideWhenUsed="1"/>
-    <w:lsdException w:name="Message Header" w:semiHidden="1" w:unhideWhenUsed="1"/>
-    <w:lsdException w:name="Subtitle" w:uiPriority="11" w:qFormat="1"/>
-    <w:lsdException w:name="Salutation" w:semiHidden="1" w:unhideWhenUsed="1"/>
-    <w:lsdException w:name="Date" w:semiHidden="1" w:unhideWhenUsed="1"/>
-    <w:lsdException w:name="Body Text First Indent" w:semiHidden="1" w:unhideWhenUsed="1"/>
-    <w:lsdException w:name="Body Text First Indent 2" w:semiHidden="1" w:unhideWhenUsed="1"/>
-    <w:lsdException w:name="Note Heading" w:semiHidden="1" w:unhideWhenUsed="1"/>
-    <w:lsdException w:name="Body Text 2" w:semiHidden="1" w:unhideWhenUsed="1"/>
-    <w:lsdException w:name="Body Text 3" w:semiHidden="1" w:unhideWhenUsed="1"/>
-    <w:lsdException w:name="Body Text Indent 2" w:semiHidden="1" w:unhideWhenUsed="1"/>
-    <w:lsdException w:name="Body Text Indent 3" w:semiHidden="1" w:unhideWhenUsed="1"/>
-    <w:lsdException w:name="Block Text" w:semiHidden="1" w:unhideWhenUsed="1"/>
-    <w:lsdException w:name="Hyperlink" w:semiHidden="1" w:unhideWhenUsed="1"/>
-    <w:lsdException w:name="FollowedHyperlink" w:semiHidden="1" w:unhideWhenUsed="1"/>
-    <w:lsdException w:name="Strong" w:uiPriority="22" w:qFormat="1"/>
-    <w:lsdException w:name="Emphasis" w:uiPriority="20" w:qFormat="1"/>
-    <w:lsdException w:name="Document Map" w:semiHidden="1" w:unhideWhenUsed="1"/>
-    <w:lsdException w:name="Plain Text" w:semiHidden="1" w:unhideWhenUsed="1"/>
-    <w:lsdException w:name="E-mail Signature" w:semiHidden="1" w:unhideWhenUsed="1"/>
-    <w:lsdException w:name="HTML Top of Form" w:semiHidden="1" w:unhideWhenUsed="1"/>
-    <w:lsdException w:name="HTML Bottom of Form" w:semiHidden="1" w:unhideWhenUsed="1"/>
-    <w:lsdException w:name="Normal (Web)" w:semiHidden="1" w:unhideWhenUsed="1"/>
-    <w:lsdException w:name="HTML Acronym" w:semiHidden="1" w:unhideWhenUsed="1"/>
-    <w:lsdException w:name="HTML Address" w:semiHidden="1" w:unhideWhenUsed="1"/>
-    <w:lsdException w:name="HTML Cite" w:semiHidden="1" w:unhideWhenUsed="1"/>
-    <w:lsdException w:name="HTML Code" w:semiHidden="1" w:unhideWhenUsed="1"/>
-    <w:lsdException w:name="HTML Definition" w:semiHidden="1" w:unhideWhenUsed="1"/>
-    <w:lsdException w:name="HTML Keyboard" w:semiHidden="1" w:unhideWhenUsed="1"/>
-    <w:lsdException w:name="HTML Preformatted" w:semiHidden="1" w:unhideWhenUsed="1"/>
-    <w:lsdException w:name="HTML Sample" w:semiHidden="1" w:unhideWhenUsed="1"/>
-    <w:lsdException w:name="HTML Typewriter" w:semiHidden="1" w:unhideWhenUsed="1"/>
-    <w:lsdException w:name="HTML Variable" w:semiHidden="1" w:unhideWhenUsed="1"/>
-    <w:lsdException w:name="Normal Table" w:semiHidden="1" w:unhideWhenUsed="1"/>
-    <w:lsdException w:name="annotation subject" w:semiHidden="1" w:unhideWhenUsed="1"/>
-    <w:lsdException w:name="No List" w:semiHidden="1" w:unhideWhenUsed="1"/>
-    <w:lsdException w:name="Outline List 1" w:semiHidden="1" w:unhideWhenUsed="1"/>
-    <w:lsdException w:name="Outline List 2" w:semiHidden="1" w:unhideWhenUsed="1"/>
-    <w:lsdException w:name="Outline List 3" w:semiHidden="1" w:unhideWhenUsed="1"/>
-    <w:lsdException w:name="Table Simple 1" w:semiHidden="1" w:unhideWhenUsed="1"/>
-    <w:lsdException w:name="Table Simple 2" w:semiHidden="1" w:unhideWhenUsed="1"/>
-    <w:lsdException w:name="Table Simple 3" w:semiHidden="1" w:unhideWhenUsed="1"/>
-    <w:lsdException w:name="Table Classic 1" w:semiHidden="1" w:unhideWhenUsed="1"/>
-    <w:lsdException w:name="Table Classic 2" w:semiHidden="1" w:unhideWhenUsed="1"/>
-    <w:lsdException w:name="Table Classic 3" w:semiHidden="1" w:unhideWhenUsed="1"/>
-    <w:lsdException w:name="Table Classic 4" w:semiHidden="1" w:unhideWhenUsed="1"/>
-    <w:lsdException w:name="Table Colorful 1" w:semiHidden="1" w:unhideWhenUsed="1"/>
-    <w:lsdException w:name="Table Colorful 2" w:semiHidden="1" w:unhideWhenUsed="1"/>
-    <w:lsdException w:name="Table Colorful 3" w:semiHidden="1" w:unhideWhenUsed="1"/>
-    <w:lsdException w:name="Table Columns 1" w:semiHidden="1" w:unhideWhenUsed="1"/>
-    <w:lsdException w:name="Table Columns 2" w:semiHidden="1" w:unhideWhenUsed="1"/>
-    <w:lsdException w:name="Table Columns 3" w:semiHidden="1" w:unhideWhenUsed="1"/>
-    <w:lsdException w:name="Table Columns 4" w:semiHidden="1" w:unhideWhenUsed="1"/>
-    <w:lsdException w:name="Table Columns 5" w:semiHidden="1" w:unhideWhenUsed="1"/>
-    <w:lsdException w:name="Table Grid 1" w:semiHidden="1" w:unhideWhenUsed="1"/>
-    <w:lsdException w:name="Table Grid 2" w:semiHidden="1" w:unhideWhenUsed="1"/>
-    <w:lsdException w:name="Table Grid 3" w:semiHidden="1" w:unhideWhenUsed="1"/>
-    <w:lsdException w:name="Table Grid 4" w:semiHidden="1" w:unhideWhenUsed="1"/>
-    <w:lsdException w:name="Table Grid 5" w:semiHidden="1" w:unhideWhenUsed="1"/>
-    <w:lsdException w:name="Table Grid 6" w:semiHidden="1" w:unhideWhenUsed="1"/>
-    <w:lsdException w:name="Table Grid 7" w:semiHidden="1" w:unhideWhenUsed="1"/>
-    <w:lsdException w:name="Table Grid 8" w:semiHidden="1" w:unhideWhenUsed="1"/>
-    <w:lsdException w:name="Table List 1" w:semiHidden="1" w:unhideWhenUsed="1"/>
-    <w:lsdException w:name="Table List 2" w:semiHidden="1" w:unhideWhenUsed="1"/>
-    <w:lsdException w:name="Table List 3" w:semiHidden="1" w:unhideWhenUsed="1"/>
-    <w:lsdException w:name="Table List 4" w:semiHidden="1" w:unhideWhenUsed="1"/>
-    <w:lsdException w:name="Table List 5" w:semiHidden="1" w:unhideWhenUsed="1"/>
-    <w:lsdException w:name="Table List 6" w:semiHidden="1" w:unhideWhenUsed="1"/>
-    <w:lsdException w:name="Table List 7" w:semiHidden="1" w:unhideWhenUsed="1"/>
-    <w:lsdException w:name="Table List 8" w:semiHidden="1" w:unhideWhenUsed="1"/>
-    <w:lsdException w:name="Table 3D effects 1" w:semiHidden="1" w:unhideWhenUsed="1"/>
-    <w:lsdException w:name="Table 3D effects 2" w:semiHidden="1" w:unhideWhenUsed="1"/>
-    <w:lsdException w:name="Table 3D effects 3" w:semiHidden="1" w:unhideWhenUsed="1"/>
-    <w:lsdException w:name="Table Contemporary" w:semiHidden="1" w:unhideWhenUsed="1"/>
-    <w:lsdException w:name="Table Elegant" w:semiHidden="1" w:unhideWhenUsed="1"/>
-    <w:lsdException w:name="Table Professional" w:semiHidden="1" w:unhideWhenUsed="1"/>
-    <w:lsdException w:name="Table Subtle 1" w:semiHidden="1" w:unhideWhenUsed="1"/>
-    <w:lsdException w:name="Table Subtle 2" w:semiHidden="1" w:unhideWhenUsed="1"/>
-    <w:lsdException w:name="Table Web 1" w:semiHidden="1" w:unhideWhenUsed="1"/>
-    <w:lsdException w:name="Table Web 2" w:semiHidden="1" w:unhideWhenUsed="1"/>
-    <w:lsdException w:name="Table Web 3" w:semiHidden="1" w:unhideWhenUsed="1"/>
-    <w:lsdException w:name="Balloon Text" w:semiHidden="1" w:unhideWhenUsed="1"/>
-    <w:lsdException w:name="Table Grid" w:uiPriority="39"/>
-    <w:lsdException w:name="Table Theme" w:semiHidden="1" w:unhideWhenUsed="1"/>
-    <w:lsdException w:name="Placeholder Text" w:semiHidden="1"/>
-    <w:lsdException w:name="No Spacing" w:uiPriority="1" w:qFormat="1"/>
-    <w:lsdException w:name="Light Shading" w:uiPriority="60"/>
-    <w:lsdException w:name="Light List" w:uiPriority="61"/>
-    <w:lsdException w:name="Light Grid" w:uiPriority="62"/>
-    <w:lsdException w:name="Medium Shading 1" w:uiPriority="63"/>
-    <w:lsdException w:name="Medium Shading 2" w:uiPriority="64"/>
-    <w:lsdException w:name="Medium List 1" w:uiPriority="65"/>
-    <w:lsdException w:name="Medium List 2" w:uiPriority="66"/>
-    <w:lsdException w:name="Medium Grid 1" w:uiPriority="67"/>
-    <w:lsdException w:name="Medium Grid 2" w:uiPriority="68"/>
-    <w:lsdException w:name="Medium Grid 3" w:uiPriority="69"/>
-    <w:lsdException w:name="Dark List" w:uiPriority="70"/>
-    <w:lsdException w:name="Colorful Shading" w:uiPriority="71"/>
-    <w:lsdException w:name="Colorful List" w:uiPriority="72"/>
-    <w:lsdException w:name="Colorful Grid" w:uiPriority="73"/>
-    <w:lsdException w:name="Light Shading Accent 1" w:uiPriority="60"/>
-    <w:lsdException w:name="Light List Accent 1" w:uiPriority="61"/>
-    <w:lsdException w:name="Light Grid Accent 1" w:uiPriority="62"/>
-    <w:lsdException w:name="Medium Shading 1 Accent 1" w:uiPriority="63"/>
-    <w:lsdException w:name="Medium Shading 2 Accent 1" w:uiPriority="64"/>
-    <w:lsdException w:name="Medium List 1 Accent 1" w:uiPriority="65"/>
-    <w:lsdException w:name="Revision" w:semiHidden="1"/>
-    <w:lsdException w:name="List Paragraph" w:uiPriority="34" w:qFormat="1"/>
-    <w:lsdException w:name="Quote" w:uiPriority="29" w:qFormat="1"/>
-    <w:lsdException w:name="Intense Quote" w:uiPriority="30" w:qFormat="1"/>
-    <w:lsdException w:name="Medium List 2 Accent 1" w:uiPriority="66"/>
-    <w:lsdException w:name="Medium Grid 1 Accent 1" w:uiPriority="67"/>
-    <w:lsdException w:name="Medium Grid 2 Accent 1" w:uiPriority="68"/>
-    <w:lsdException w:name="Medium Grid 3 Accent 1" w:uiPriority="69"/>
-    <w:lsdException w:name="Dark List Accent 1" w:uiPriority="70"/>
-    <w:lsdException w:name="Colorful Shading Accent 1" w:uiPriority="71"/>
-    <w:lsdException w:name="Colorful List Accent 1" w:uiPriority="72"/>
-    <w:lsdException w:name="Colorful Grid Accent 1" w:uiPriority="73"/>
-    <w:lsdException w:name="Light Shading Accent 2" w:uiPriority="60"/>
-    <w:lsdException w:name="Light List Accent 2" w:uiPriority="61"/>
-    <w:lsdException w:name="Light Grid Accent 2" w:uiPriority="62"/>
-    <w:lsdException w:name="Medium Shading 1 Accent 2" w:uiPriority="63"/>
-    <w:lsdException w:name="Medium Shading 2 Accent 2" w:uiPriority="64"/>
-    <w:lsdException w:name="Medium List 1 Accent 2" w:uiPriority="65"/>
-    <w:lsdException w:name="Medium List 2 Accent 2" w:uiPriority="66"/>
-    <w:lsdException w:name="Medium Grid 1 Accent 2" w:uiPriority="67"/>
-    <w:lsdException w:name="Medium Grid 2 Accent 2" w:uiPriority="68"/>
-    <w:lsdException w:name="Medium Grid 3 Accent 2" w:uiPriority="69"/>
-    <w:lsdException w:name="Dark List Accent 2" w:uiPriority="70"/>
-    <w:lsdException w:name="Colorful Shading Accent 2" w:uiPriority="71"/>
-    <w:lsdException w:name="Colorful List Accent 2" w:uiPriority="72"/>
-    <w:lsdException w:name="Colorful Grid Accent 2" w:uiPriority="73"/>
-    <w:lsdException w:name="Light Shading Accent 3" w:uiPriority="60"/>
-    <w:lsdException w:name="Light List Accent 3" w:uiPriority="61"/>
-    <w:lsdException w:name="Light Grid Accent 3" w:uiPriority="62"/>
-    <w:lsdException w:name="Medium Shading 1 Accent 3" w:uiPriority="63"/>
-    <w:lsdException w:name="Medium Shading 2 Accent 3" w:uiPriority="64"/>
-    <w:lsdException w:name="Medium List 1 Accent 3" w:uiPriority="65"/>
-    <w:lsdException w:name="Medium List 2 Accent 3" w:uiPriority="66"/>
-    <w:lsdException w:name="Medium Grid 1 Accent 3" w:uiPriority="67"/>
-    <w:lsdException w:name="Medium Grid 2 Accent 3" w:uiPriority="68"/>
-    <w:lsdException w:name="Medium Grid 3 Accent 3" w:uiPriority="69"/>
-    <w:lsdException w:name="Dark List Accent 3" w:uiPriority="70"/>
-    <w:lsdException w:name="Colorful Shading Accent 3" w:uiPriority="71"/>
-    <w:lsdException w:name="Colorful List Accent 3" w:uiPriority="72"/>
-    <w:lsdException w:name="Colorful Grid Accent 3" w:uiPriority="73"/>
-    <w:lsdException w:name="Light Shading Accent 4" w:uiPriority="60"/>
-    <w:lsdException w:name="Light List Accent 4" w:uiPriority="61"/>
-    <w:lsdException w:name="Light Grid Accent 4" w:uiPriority="62"/>
-    <w:lsdException w:name="Medium Shading 1 Accent 4" w:uiPriority="63"/>
-    <w:lsdException w:name="Medium Shading 2 Accent 4" w:uiPriority="64"/>
-    <w:lsdException w:name="Medium List 1 Accent 4" w:uiPriority="65"/>
-    <w:lsdException w:name="Medium List 2 Accent 4" w:uiPriority="66"/>
-    <w:lsdException w:name="Medium Grid 1 Accent 4" w:uiPriority="67"/>
-    <w:lsdException w:name="Medium Grid 2 Accent 4" w:uiPriority="68"/>
-    <w:lsdException w:name="Medium Grid 3 Accent 4" w:uiPriority="69"/>
-    <w:lsdException w:name="Dark List Accent 4" w:uiPriority="70"/>
-    <w:lsdException w:name="Colorful Shading Accent 4" w:uiPriority="71"/>
-    <w:lsdException w:name="Colorful List Accent 4" w:uiPriority="72"/>
-    <w:lsdException w:name="Colorful Grid Accent 4" w:uiPriority="73"/>
-    <w:lsdException w:name="Light Shading Accent 5" w:uiPriority="60"/>
-    <w:lsdException w:name="Light List Accent 5" w:uiPriority="61"/>
-    <w:lsdException w:name="Light Grid Accent 5" w:uiPriority="62"/>
-    <w:lsdException w:name="Medium Shading 1 Accent 5" w:uiPriority="63"/>
-    <w:lsdException w:name="Medium Shading 2 Accent 5" w:uiPriority="64"/>
-    <w:lsdException w:name="Medium List 1 Accent 5" w:uiPriority="65"/>
-    <w:lsdException w:name="Medium List 2 Accent 5" w:uiPriority="66"/>
-    <w:lsdException w:name="Medium Grid 1 Accent 5" w:uiPriority="67"/>
-    <w:lsdException w:name="Medium Grid 2 Accent 5" w:uiPriority="68"/>
-    <w:lsdException w:name="Medium Grid 3 Accent 5" w:uiPriority="69"/>
-    <w:lsdException w:name="Dark List Accent 5" w:uiPriority="70"/>
-    <w:lsdException w:name="Colorful Shading Accent 5" w:uiPriority="71"/>
-    <w:lsdException w:name="Colorful List Accent 5" w:uiPriority="72"/>
-    <w:lsdException w:name="Colorful Grid Accent 5" w:uiPriority="73"/>
-    <w:lsdException w:name="Light Shading Accent 6" w:uiPriority="60"/>
-    <w:lsdException w:name="Light List Accent 6" w:uiPriority="61"/>
-    <w:lsdException w:name="Light Grid Accent 6" w:uiPriority="62"/>
-    <w:lsdException w:name="Medium Shading 1 Accent 6" w:uiPriority="63"/>
-    <w:lsdException w:name="Medium Shading 2 Accent 6" w:uiPriority="64"/>
-    <w:lsdException w:name="Medium List 1 Accent 6" w:uiPriority="65"/>
-    <w:lsdException w:name="Medium List 2 Accent 6" w:uiPriority="66"/>
-    <w:lsdException w:name="Medium Grid 1 Accent 6" w:uiPriority="67"/>
-    <w:lsdException w:name="Medium Grid 2 Accent 6" w:uiPriority="68"/>
-    <w:lsdException w:name="Medium Grid 3 Accent 6" w:uiPriority="69"/>
-    <w:lsdException w:name="Dark List Accent 6" w:uiPriority="70"/>
-    <w:lsdException w:name="Colorful Shading Accent 6" w:uiPriority="71"/>
-    <w:lsdException w:name="Colorful List Accent 6" w:uiPriority="72"/>
-    <w:lsdException w:name="Colorful Grid Accent 6" w:uiPriority="73"/>
-    <w:lsdException w:name="Subtle Emphasis" w:uiPriority="19" w:qFormat="1"/>
-    <w:lsdException w:name="Intense Emphasis" w:uiPriority="21" w:qFormat="1"/>
-    <w:lsdException w:name="Subtle Reference" w:uiPriority="31" w:qFormat="1"/>
-    <w:lsdException w:name="Intense Reference" w:uiPriority="32" w:qFormat="1"/>
-    <w:lsdException w:name="Book Title" w:uiPriority="33" w:qFormat="1"/>
-    <w:lsdException w:name="Bibliography" w:semiHidden="1" w:uiPriority="37" w:unhideWhenUsed="1"/>
-    <w:lsdException w:name="TOC Heading" w:semiHidden="1" w:uiPriority="39" w:unhideWhenUsed="1" w:qFormat="1"/>
-    <w:lsdException w:name="Plain Table 1" w:uiPriority="41"/>
-    <w:lsdException w:name="Plain Table 2" w:uiPriority="42"/>
-    <w:lsdException w:name="Plain Table 3" w:uiPriority="43"/>
-    <w:lsdException w:name="Plain Table 4" w:uiPriority="44"/>
-    <w:lsdException w:name="Plain Table 5" w:uiPriority="45"/>
-    <w:lsdException w:name="Grid Table Light" w:uiPriority="40"/>
-    <w:lsdException w:name="Grid Table 1 Light" w:uiPriority="46"/>
-    <w:lsdException w:name="Grid Table 2" w:uiPriority="47"/>
-    <w:lsdException w:name="Grid Table 3" w:uiPriority="48"/>
-    <w:lsdException w:name="Grid Table 4" w:uiPriority="49"/>
-    <w:lsdException w:name="Grid Table 5 Dark" w:uiPriority="50"/>
-    <w:lsdException w:name="Grid Table 6 Colorful" w:uiPriority="51"/>
-    <w:lsdException w:name="Grid Table 7 Colorful" w:uiPriority="52"/>
-    <w:lsdException w:name="Grid Table 1 Light Accent 1" w:uiPriority="46"/>
-    <w:lsdException w:name="Grid Table 2 Accent 1" w:uiPriority="47"/>
-    <w:lsdException w:name="Grid Table 3 Accent 1" w:uiPriority="48"/>
-    <w:lsdException w:name="Grid Table 4 Accent 1" w:uiPriority="49"/>
-    <w:lsdException w:name="Grid Table 5 Dark Accent 1" w:uiPriority="50"/>
-    <w:lsdException w:name="Grid Table 6 Colorful Accent 1" w:uiPriority="51"/>
-    <w:lsdException w:name="Grid Table 7 Colorful Accent 1" w:uiPriority="52"/>
-    <w:lsdException w:name="Grid Table 1 Light Accent 2" w:uiPriority="46"/>
-    <w:lsdException w:name="Grid Table 2 Accent 2" w:uiPriority="47"/>
-    <w:lsdException w:name="Grid Table 3 Accent 2" w:uiPriority="48"/>
-    <w:lsdException w:name="Grid Table 4 Accent 2" w:uiPriority="49"/>
-    <w:lsdException w:name="Grid Table 5 Dark Accent 2" w:uiPriority="50"/>
-    <w:lsdException w:name="Grid Table 6 Colorful Accent 2" w:uiPriority="51"/>
-    <w:lsdException w:name="Grid Table 7 Colorful Accent 2" w:uiPriority="52"/>
-    <w:lsdException w:name="Grid Table 1 Light Accent 3" w:uiPriority="46"/>
-    <w:lsdException w:name="Grid Table 2 Accent 3" w:uiPriority="47"/>
-    <w:lsdException w:name="Grid Table 3 Accent 3" w:uiPriority="48"/>
-    <w:lsdException w:name="Grid Table 4 Accent 3" w:uiPriority="49"/>
-    <w:lsdException w:name="Grid Table 5 Dark Accent 3" w:uiPriority="50"/>
-    <w:lsdException w:name="Grid Table 6 Colorful Accent 3" w:uiPriority="51"/>
-    <w:lsdException w:name="Grid Table 7 Colorful Accent 3" w:uiPriority="52"/>
-    <w:lsdException w:name="Grid Table 1 Light Accent 4" w:uiPriority="46"/>
-    <w:lsdException w:name="Grid Table 2 Accent 4" w:uiPriority="47"/>
-    <w:lsdException w:name="Grid Table 3 Accent 4" w:uiPriority="48"/>
-    <w:lsdException w:name="Grid Table 4 Accent 4" w:uiPriority="49"/>
-    <w:lsdException w:name="Grid Table 5 Dark Accent 4" w:uiPriority="50"/>
-    <w:lsdException w:name="Grid Table 6 Colorful Accent 4" w:uiPriority="51"/>
-    <w:lsdException w:name="Grid Table 7 Colorful Accent 4" w:uiPriority="52"/>
-    <w:lsdException w:name="Grid Table 1 Light Accent 5" w:uiPriority="46"/>
-    <w:lsdException w:name="Grid Table 2 Accent 5" w:uiPriority="47"/>
-    <w:lsdException w:name="Grid Table 3 Accent 5" w:uiPriority="48"/>
-    <w:lsdException w:name="Grid Table 4 Accent 5" w:uiPriority="49"/>
-    <w:lsdException w:name="Grid Table 5 Dark Accent 5" w:uiPriority="50"/>
-    <w:lsdException w:name="Grid Table 6 Colorful Accent 5" w:uiPriority="51"/>
-    <w:lsdException w:name="Grid Table 7 Colorful Accent 5" w:uiPriority="52"/>
-    <w:lsdException w:name="Grid Table 1 Light Accent 6" w:uiPriority="46"/>
-    <w:lsdException w:name="Grid Table 2 Accent 6" w:uiPriority="47"/>
-    <w:lsdException w:name="Grid Table 3 Accent 6" w:uiPriority="48"/>
-    <w:lsdException w:name="Grid Table 4 Accent 6" w:uiPriority="49"/>
-    <w:lsdException w:name="Grid Table 5 Dark Accent 6" w:uiPriority="50"/>
-    <w:lsdException w:name="Grid Table 6 Colorful Accent 6" w:uiPriority="51"/>
-    <w:lsdException w:name="Grid Table 7 Colorful Accent 6" w:uiPriority="52"/>
-    <w:lsdException w:name="List Table 1 Light" w:uiPriority="46"/>
-    <w:lsdException w:name="List Table 2" w:uiPriority="47"/>
-    <w:lsdException w:name="List Table 3" w:uiPriority="48"/>
-    <w:lsdException w:name="List Table 4" w:uiPriority="49"/>
-    <w:lsdException w:name="List Table 5 Dark" w:uiPriority="50"/>
-    <w:lsdException w:name="List Table 6 Colorful" w:uiPriority="51"/>
-    <w:lsdException w:name="List Table 7 Colorful" w:uiPriority="52"/>
-    <w:lsdException w:name="List Table 1 Light Accent 1" w:uiPriority="46"/>
-    <w:lsdException w:name="List Table 2 Accent 1" w:uiPriority="47"/>
-    <w:lsdException w:name="List Table 3 Accent 1" w:uiPriority="48"/>
-    <w:lsdException w:name="List Table 4 Accent 1" w:uiPriority="49"/>
-    <w:lsdException w:name="List Table 5 Dark Accent 1" w:uiPriority="50"/>
-    <w:lsdException w:name="List Table 6 Colorful Accent 1" w:uiPriority="51"/>
-    <w:lsdException w:name="List Table 7 Colorful Accent 1" w:uiPriority="52"/>
-    <w:lsdException w:name="List Table 1 Light Accent 2" w:uiPriority="46"/>
-    <w:lsdException w:name="List Table 2 Accent 2" w:uiPriority="47"/>
-    <w:lsdException w:name="List Table 3 Accent 2" w:uiPriority="48"/>
-    <w:lsdException w:name="List Table 4 Accent 2" w:uiPriority="49"/>
-    <w:lsdException w:name="List Table 5 Dark Accent 2" w:uiPriority="50"/>
-    <w:lsdException w:name="List Table 6 Colorful Accent 2" w:uiPriority="51"/>
-    <w:lsdException w:name="List Table 7 Colorful Accent 2" w:uiPriority="52"/>
-    <w:lsdException w:name="List Table 1 Light Accent 3" w:uiPriority="46"/>
-    <w:lsdException w:name="List Table 2 Accent 3" w:uiPriority="47"/>
-    <w:lsdException w:name="List Table 3 Accent 3" w:uiPriority="48"/>
-    <w:lsdException w:name="List Table 4 Accent 3" w:uiPriority="49"/>
-    <w:lsdException w:name="List Table 5 Dark Accent 3" w:uiPriority="50"/>
-    <w:lsdException w:name="List Table 6 Colorful Accent 3" w:uiPriority="51"/>
-    <w:lsdException w:name="List Table 7 Colorful Accent 3" w:uiPriority="52"/>
-    <w:lsdException w:name="List Table 1 Light Accent 4" w:uiPriority="46"/>
-    <w:lsdException w:name="List Table 2 Accent 4" w:uiPriority="47"/>
-    <w:lsdException w:name="List Table 3 Accent 4" w:uiPriority="48"/>
-    <w:lsdException w:name="List Table 4 Accent 4" w:uiPriority="49"/>
-    <w:lsdException w:name="List Table 5 Dark Accent 4" w:uiPriority="50"/>
-    <w:lsdException w:name="List Table 6 Colorful Accent 4" w:uiPriority="51"/>
-    <w:lsdException w:name="List Table 7 Colorful Accent 4" w:uiPriority="52"/>
-    <w:lsdException w:name="List Table 1 Light Accent 5" w:uiPriority="46"/>
-    <w:lsdException w:name="List Table 2 Accent 5" w:uiPriority="47"/>
-    <w:lsdException w:name="List Table 3 Accent 5" w:uiPriority="48"/>
-    <w:lsdException w:name="List Table 4 Accent 5" w:uiPriority="49"/>
-    <w:lsdException w:name="List Table 5 Dark Accent 5" w:uiPriority="50"/>
-    <w:lsdException w:name="List Table 6 Colorful Accent 5" w:uiPriority="51"/>
-    <w:lsdException w:name="List Table 7 Colorful Accent 5" w:uiPriority="52"/>
-    <w:lsdException w:name="List Table 1 Light Accent 6" w:uiPriority="46"/>
-    <w:lsdException w:name="List Table 2 Accent 6" w:uiPriority="47"/>
-    <w:lsdException w:name="List Table 3 Accent 6" w:uiPriority="48"/>
-    <w:lsdException w:name="List Table 4 Accent 6" w:uiPriority="49"/>
-    <w:lsdException w:name="List Table 5 Dark Accent 6" w:uiPriority="50"/>
-    <w:lsdException w:name="List Table 6 Colorful Accent 6" w:uiPriority="51"/>
-    <w:lsdException w:name="List Table 7 Colorful Accent 6" w:uiPriority="52"/>
+  <w:latentStyles w:defLockedState="0" w:defUIPriority="99" w:defSemiHidden="1" w:defUnhideWhenUsed="1" w:defQFormat="0" w:count="267">
+    <w:lsdException w:name="Normal" w:semiHidden="0" w:uiPriority="0" w:unhideWhenUsed="0" w:qFormat="1"/>
+    <w:lsdException w:name="heading 1" w:semiHidden="0" w:uiPriority="9" w:unhideWhenUsed="0" w:qFormat="1"/>
+    <w:lsdException w:name="heading 2" w:uiPriority="9" w:qFormat="1"/>
+    <w:lsdException w:name="heading 3" w:uiPriority="9" w:qFormat="1"/>
+    <w:lsdException w:name="heading 4" w:uiPriority="9" w:qFormat="1"/>
+    <w:lsdException w:name="heading 5" w:uiPriority="9" w:qFormat="1"/>
+    <w:lsdException w:name="heading 6" w:uiPriority="9" w:qFormat="1"/>
+    <w:lsdException w:name="heading 7" w:uiPriority="9" w:qFormat="1"/>
+    <w:lsdException w:name="heading 8" w:uiPriority="9" w:qFormat="1"/>
+    <w:lsdException w:name="heading 9" w:uiPriority="9" w:qFormat="1"/>
+    <w:lsdException w:name="toc 1" w:uiPriority="39"/>
+    <w:lsdException w:name="toc 2" w:uiPriority="39"/>
+    <w:lsdException w:name="toc 3" w:uiPriority="39"/>
+    <w:lsdException w:name="toc 4" w:uiPriority="39"/>
+    <w:lsdException w:name="toc 5" w:uiPriority="39"/>
+    <w:lsdException w:name="toc 6" w:uiPriority="39"/>
+    <w:lsdException w:name="toc 7" w:uiPriority="39"/>
+    <w:lsdException w:name="toc 8" w:uiPriority="39"/>
+    <w:lsdException w:name="toc 9" w:uiPriority="39"/>
+    <w:lsdException w:name="caption" w:uiPriority="35" w:qFormat="1"/>
+    <w:lsdException w:name="Title" w:semiHidden="0" w:uiPriority="10" w:unhideWhenUsed="0" w:qFormat="1"/>
+    <w:lsdException w:name="Default Paragraph Font" w:uiPriority="1"/>
+    <w:lsdException w:name="Subtitle" w:semiHidden="0" w:uiPriority="11" w:unhideWhenUsed="0" w:qFormat="1"/>
+    <w:lsdException w:name="Strong" w:semiHidden="0" w:uiPriority="22" w:unhideWhenUsed="0" w:qFormat="1"/>
+    <w:lsdException w:name="Emphasis" w:semiHidden="0" w:uiPriority="20" w:unhideWhenUsed="0" w:qFormat="1"/>
+    <w:lsdException w:name="Table Grid" w:semiHidden="0" w:uiPriority="39" w:unhideWhenUsed="0"/>
+    <w:lsdException w:name="Placeholder Text" w:unhideWhenUsed="0"/>
+    <w:lsdException w:name="No Spacing" w:semiHidden="0" w:uiPriority="1" w:unhideWhenUsed="0" w:qFormat="1"/>
+    <w:lsdException w:name="Light Shading" w:semiHidden="0" w:uiPriority="60" w:unhideWhenUsed="0"/>
+    <w:lsdException w:name="Light List" w:semiHidden="0" w:uiPriority="61" w:unhideWhenUsed="0"/>
+    <w:lsdException w:name="Light Grid" w:semiHidden="0" w:uiPriority="62" w:unhideWhenUsed="0"/>
+    <w:lsdException w:name="Medium Shading 1" w:semiHidden="0" w:uiPriority="63" w:unhideWhenUsed="0"/>
+    <w:lsdException w:name="Medium Shading 2" w:semiHidden="0" w:uiPriority="64" w:unhideWhenUsed="0"/>
+    <w:lsdException w:name="Medium List 1" w:semiHidden="0" w:uiPriority="65" w:unhideWhenUsed="0"/>
+    <w:lsdException w:name="Medium List 2" w:semiHidden="0" w:uiPriority="66" w:unhideWhenUsed="0"/>
+    <w:lsdException w:name="Medium Grid 1" w:semiHidden="0" w:uiPriority="67" w:unhideWhenUsed="0"/>
+    <w:lsdException w:name="Medium Grid 2" w:semiHidden="0" w:uiPriority="68" w:unhideWhenUsed="0"/>
+    <w:lsdException w:name="Medium Grid 3" w:semiHidden="0" w:uiPriority="69" w:unhideWhenUsed="0"/>
+    <w:lsdException w:name="Dark List" w:semiHidden="0" w:uiPriority="70" w:unhideWhenUsed="0"/>
+    <w:lsdException w:name="Colorful Shading" w:semiHidden="0" w:uiPriority="71" w:unhideWhenUsed="0"/>
+    <w:lsdException w:name="Colorful List" w:semiHidden="0" w:uiPriority="72" w:unhideWhenUsed="0"/>
+    <w:lsdException w:name="Colorful Grid" w:semiHidden="0" w:uiPriority="73" w:unhideWhenUsed="0"/>
+    <w:lsdException w:name="Light Shading Accent 1" w:semiHidden="0" w:uiPriority="60" w:unhideWhenUsed="0"/>
+    <w:lsdException w:name="Light List Accent 1" w:semiHidden="0" w:uiPriority="61" w:unhideWhenUsed="0"/>
+    <w:lsdException w:name="Light Grid Accent 1" w:semiHidden="0" w:uiPriority="62" w:unhideWhenUsed="0"/>
+    <w:lsdException w:name="Medium Shading 1 Accent 1" w:semiHidden="0" w:uiPriority="63" w:unhideWhenUsed="0"/>
+    <w:lsdException w:name="Medium Shading 2 Accent 1" w:semiHidden="0" w:uiPriority="64" w:unhideWhenUsed="0"/>
+    <w:lsdException w:name="Medium List 1 Accent 1" w:semiHidden="0" w:uiPriority="65" w:unhideWhenUsed="0"/>
+    <w:lsdException w:name="Revision" w:unhideWhenUsed="0"/>
+    <w:lsdException w:name="List Paragraph" w:semiHidden="0" w:uiPriority="34" w:unhideWhenUsed="0" w:qFormat="1"/>
+    <w:lsdException w:name="Quote" w:semiHidden="0" w:uiPriority="29" w:unhideWhenUsed="0" w:qFormat="1"/>
+    <w:lsdException w:name="Intense Quote" w:semiHidden="0" w:uiPriority="30" w:unhideWhenUsed="0" w:qFormat="1"/>
+    <w:lsdException w:name="Medium List 2 Accent 1" w:semiHidden="0" w:uiPriority="66" w:unhideWhenUsed="0"/>
+    <w:lsdException w:name="Medium Grid 1 Accent 1" w:semiHidden="0" w:uiPriority="67" w:unhideWhenUsed="0"/>
+    <w:lsdException w:name="Medium Grid 2 Accent 1" w:semiHidden="0" w:uiPriority="68" w:unhideWhenUsed="0"/>
+    <w:lsdException w:name="Medium Grid 3 Accent 1" w:semiHidden="0" w:uiPriority="69" w:unhideWhenUsed="0"/>
+    <w:lsdException w:name="Dark List Accent 1" w:semiHidden="0" w:uiPriority="70" w:unhideWhenUsed="0"/>
+    <w:lsdException w:name="Colorful Shading Accent 1" w:semiHidden="0" w:uiPriority="71" w:unhideWhenUsed="0"/>
+    <w:lsdException w:name="Colorful List Accent 1" w:semiHidden="0" w:uiPriority="72" w:unhideWhenUsed="0"/>
+    <w:lsdException w:name="Colorful Grid Accent 1" w:semiHidden="0" w:uiPriority="73" w:unhideWhenUsed="0"/>
+    <w:lsdException w:name="Light Shading Accent 2" w:semiHidden="0" w:uiPriority="60" w:unhideWhenUsed="0"/>
+    <w:lsdException w:name="Light List Accent 2" w:semiHidden="0" w:uiPriority="61" w:unhideWhenUsed="0"/>
+    <w:lsdException w:name="Light Grid Accent 2" w:semiHidden="0" w:uiPriority="62" w:unhideWhenUsed="0"/>
+    <w:lsdException w:name="Medium Shading 1 Accent 2" w:semiHidden="0" w:uiPriority="63" w:unhideWhenUsed="0"/>
+    <w:lsdException w:name="Medium Shading 2 Accent 2" w:semiHidden="0" w:uiPriority="64" w:unhideWhenUsed="0"/>
+    <w:lsdException w:name="Medium List 1 Accent 2" w:semiHidden="0" w:uiPriority="65" w:unhideWhenUsed="0"/>
+    <w:lsdException w:name="Medium List 2 Accent 2" w:semiHidden="0" w:uiPriority="66" w:unhideWhenUsed="0"/>
+    <w:lsdException w:name="Medium Grid 1 Accent 2" w:semiHidden="0" w:uiPriority="67" w:unhideWhenUsed="0"/>
+    <w:lsdException w:name="Medium Grid 2 Accent 2" w:semiHidden="0" w:uiPriority="68" w:unhideWhenUsed="0"/>
+    <w:lsdException w:name="Medium Grid 3 Accent 2" w:semiHidden="0" w:uiPriority="69" w:unhideWhenUsed="0"/>
+    <w:lsdException w:name="Dark List Accent 2" w:semiHidden="0" w:uiPriority="70" w:unhideWhenUsed="0"/>
+    <w:lsdException w:name="Colorful Shading Accent 2" w:semiHidden="0" w:uiPriority="71" w:unhideWhenUsed="0"/>
+    <w:lsdException w:name="Colorful List Accent 2" w:semiHidden="0" w:uiPriority="72" w:unhideWhenUsed="0"/>
+    <w:lsdException w:name="Colorful Grid Accent 2" w:semiHidden="0" w:uiPriority="73" w:unhideWhenUsed="0"/>
+    <w:lsdException w:name="Light Shading Accent 3" w:semiHidden="0" w:uiPriority="60" w:unhideWhenUsed="0"/>
+    <w:lsdException w:name="Light List Accent 3" w:semiHidden="0" w:uiPriority="61" w:unhideWhenUsed="0"/>
+    <w:lsdException w:name="Light Grid Accent 3" w:semiHidden="0" w:uiPriority="62" w:unhideWhenUsed="0"/>
+    <w:lsdException w:name="Medium Shading 1 Accent 3" w:semiHidden="0" w:uiPriority="63" w:unhideWhenUsed="0"/>
+    <w:lsdException w:name="Medium Shading 2 Accent 3" w:semiHidden="0" w:uiPriority="64" w:unhideWhenUsed="0"/>
+    <w:lsdException w:name="Medium List 1 Accent 3" w:semiHidden="0" w:uiPriority="65" w:unhideWhenUsed="0"/>
+    <w:lsdException w:name="Medium List 2 Accent 3" w:semiHidden="0" w:uiPriority="66" w:unhideWhenUsed="0"/>
+    <w:lsdException w:name="Medium Grid 1 Accent 3" w:semiHidden="0" w:uiPriority="67" w:unhideWhenUsed="0"/>
+    <w:lsdException w:name="Medium Grid 2 Accent 3" w:semiHidden="0" w:uiPriority="68" w:unhideWhenUsed="0"/>
+    <w:lsdException w:name="Medium Grid 3 Accent 3" w:semiHidden="0" w:uiPriority="69" w:unhideWhenUsed="0"/>
+    <w:lsdException w:name="Dark List Accent 3" w:semiHidden="0" w:uiPriority="70" w:unhideWhenUsed="0"/>
+    <w:lsdException w:name="Colorful Shading Accent 3" w:semiHidden="0" w:uiPriority="71" w:unhideWhenUsed="0"/>
+    <w:lsdException w:name="Colorful List Accent 3" w:semiHidden="0" w:uiPriority="72" w:unhideWhenUsed="0"/>
+    <w:lsdException w:name="Colorful Grid Accent 3" w:semiHidden="0" w:uiPriority="73" w:unhideWhenUsed="0"/>
+    <w:lsdException w:name="Light Shading Accent 4" w:semiHidden="0" w:uiPriority="60" w:unhideWhenUsed="0"/>
+    <w:lsdException w:name="Light List Accent 4" w:semiHidden="0" w:uiPriority="61" w:unhideWhenUsed="0"/>
+    <w:lsdException w:name="Light Grid Accent 4" w:semiHidden="0" w:uiPriority="62" w:unhideWhenUsed="0"/>
+    <w:lsdException w:name="Medium Shading 1 Accent 4" w:semiHidden="0" w:uiPriority="63" w:unhideWhenUsed="0"/>
+    <w:lsdException w:name="Medium Shading 2 Accent 4" w:semiHidden="0" w:uiPriority="64" w:unhideWhenUsed="0"/>
+    <w:lsdException w:name="Medium List 1 Accent 4" w:semiHidden="0" w:uiPriority="65" w:unhideWhenUsed="0"/>
+    <w:lsdException w:name="Medium List 2 Accent 4" w:semiHidden="0" w:uiPriority="66" w:unhideWhenUsed="0"/>
+    <w:lsdException w:name="Medium Grid 1 Accent 4" w:semiHidden="0" w:uiPriority="67" w:unhideWhenUsed="0"/>
+    <w:lsdException w:name="Medium Grid 2 Accent 4" w:semiHidden="0" w:uiPriority="68" w:unhideWhenUsed="0"/>
+    <w:lsdException w:name="Medium Grid 3 Accent 4" w:semiHidden="0" w:uiPriority="69" w:unhideWhenUsed="0"/>
+    <w:lsdException w:name="Dark List Accent 4" w:semiHidden="0" w:uiPriority="70" w:unhideWhenUsed="0"/>
+    <w:lsdException w:name="Colorful Shading Accent 4" w:semiHidden="0" w:uiPriority="71" w:unhideWhenUsed="0"/>
+    <w:lsdException w:name="Colorful List Accent 4" w:semiHidden="0" w:uiPriority="72" w:unhideWhenUsed="0"/>
+    <w:lsdException w:name="Colorful Grid Accent 4" w:semiHidden="0" w:uiPriority="73" w:unhideWhenUsed="0"/>
+    <w:lsdException w:name="Light Shading Accent 5" w:semiHidden="0" w:uiPriority="60" w:unhideWhenUsed="0"/>
+    <w:lsdException w:name="Light List Accent 5" w:semiHidden="0" w:uiPriority="61" w:unhideWhenUsed="0"/>
+    <w:lsdException w:name="Light Grid Accent 5" w:semiHidden="0" w:uiPriority="62" w:unhideWhenUsed="0"/>
+    <w:lsdException w:name="Medium Shading 1 Accent 5" w:semiHidden="0" w:uiPriority="63" w:unhideWhenUsed="0"/>
+    <w:lsdException w:name="Medium Shading 2 Accent 5" w:semiHidden="0" w:uiPriority="64" w:unhideWhenUsed="0"/>
+    <w:lsdException w:name="Medium List 1 Accent 5" w:semiHidden="0" w:uiPriority="65" w:unhideWhenUsed="0"/>
+    <w:lsdException w:name="Medium List 2 Accent 5" w:semiHidden="0" w:uiPriority="66" w:unhideWhenUsed="0"/>
+    <w:lsdException w:name="Medium Grid 1 Accent 5" w:semiHidden="0" w:uiPriority="67" w:unhideWhenUsed="0"/>
+    <w:lsdException w:name="Medium Grid 2 Accent 5" w:semiHidden="0" w:uiPriority="68" w:unhideWhenUsed="0"/>
+    <w:lsdException w:name="Medium Grid 3 Accent 5" w:semiHidden="0" w:uiPriority="69" w:unhideWhenUsed="0"/>
+    <w:lsdException w:name="Dark List Accent 5" w:semiHidden="0" w:uiPriority="70" w:unhideWhenUsed="0"/>
+    <w:lsdException w:name="Colorful Shading Accent 5" w:semiHidden="0" w:uiPriority="71" w:unhideWhenUsed="0"/>
+    <w:lsdException w:name="Colorful List Accent 5" w:semiHidden="0" w:uiPriority="72" w:unhideWhenUsed="0"/>
+    <w:lsdException w:name="Colorful Grid Accent 5" w:semiHidden="0" w:uiPriority="73" w:unhideWhenUsed="0"/>
+    <w:lsdException w:name="Light Shading Accent 6" w:semiHidden="0" w:uiPriority="60" w:unhideWhenUsed="0"/>
+    <w:lsdException w:name="Light List Accent 6" w:semiHidden="0" w:uiPriority="61" w:unhideWhenUsed="0"/>
+    <w:lsdException w:name="Light Grid Accent 6" w:semiHidden="0" w:uiPriority="62" w:unhideWhenUsed="0"/>
+    <w:lsdException w:name="Medium Shading 1 Accent 6" w:semiHidden="0" w:uiPriority="63" w:unhideWhenUsed="0"/>
+    <w:lsdException w:name="Medium Shading 2 Accent 6" w:semiHidden="0" w:uiPriority="64" w:unhideWhenUsed="0"/>
+    <w:lsdException w:name="Medium List 1 Accent 6" w:semiHidden="0" w:uiPriority="65" w:unhideWhenUsed="0"/>
+    <w:lsdException w:name="Medium List 2 Accent 6" w:semiHidden="0" w:uiPriority="66" w:unhideWhenUsed="0"/>
+    <w:lsdException w:name="Medium Grid 1 Accent 6" w:semiHidden="0" w:uiPriority="67" w:unhideWhenUsed="0"/>
+    <w:lsdException w:name="Medium Grid 2 Accent 6" w:semiHidden="0" w:uiPriority="68" w:unhideWhenUsed="0"/>
+    <w:lsdException w:name="Medium Grid 3 Accent 6" w:semiHidden="0" w:uiPriority="69" w:unhideWhenUsed="0"/>
+    <w:lsdException w:name="Dark List Accent 6" w:semiHidden="0" w:uiPriority="70" w:unhideWhenUsed="0"/>
+    <w:lsdException w:name="Colorful Shading Accent 6" w:semiHidden="0" w:uiPriority="71" w:unhideWhenUsed="0"/>
+    <w:lsdException w:name="Colorful List Accent 6" w:semiHidden="0" w:uiPriority="72" w:unhideWhenUsed="0"/>
+    <w:lsdException w:name="Colorful Grid Accent 6" w:semiHidden="0" w:uiPriority="73" w:unhideWhenUsed="0"/>
+    <w:lsdException w:name="Subtle Emphasis" w:semiHidden="0" w:uiPriority="19" w:unhideWhenUsed="0" w:qFormat="1"/>
+    <w:lsdException w:name="Intense Emphasis" w:semiHidden="0" w:uiPriority="21" w:unhideWhenUsed="0" w:qFormat="1"/>
+    <w:lsdException w:name="Subtle Reference" w:semiHidden="0" w:uiPriority="31" w:unhideWhenUsed="0" w:qFormat="1"/>
+    <w:lsdException w:name="Intense Reference" w:semiHidden="0" w:uiPriority="32" w:unhideWhenUsed="0" w:qFormat="1"/>
+    <w:lsdException w:name="Book Title" w:semiHidden="0" w:uiPriority="33" w:unhideWhenUsed="0" w:qFormat="1"/>
+    <w:lsdException w:name="Bibliography" w:uiPriority="37"/>
+    <w:lsdException w:name="TOC Heading" w:uiPriority="39" w:qFormat="1"/>
   </w:latentStyles>
   <w:style w:type="paragraph" w:default="1" w:styleId="Normal">
     <w:name w:val="Normal"/>
@@ -7851,6 +7819,459 @@
       <w:spacing w:after="100"/>
       <w:ind w:left="240"/>
     </w:pPr>
+  </w:style>
+  <w:style w:type="paragraph" w:styleId="Textedebulles">
+    <w:name w:val="Balloon Text"/>
+    <w:basedOn w:val="Normal"/>
+    <w:link w:val="TextedebullesCar"/>
+    <w:uiPriority w:val="99"/>
+    <w:semiHidden/>
+    <w:unhideWhenUsed/>
+    <w:rsid w:val="005435F7"/>
+    <w:pPr>
+      <w:spacing w:after="0" w:line="240" w:lineRule="auto"/>
+    </w:pPr>
+    <w:rPr>
+      <w:rFonts w:ascii="Tahoma" w:hAnsi="Tahoma" w:cs="Tahoma"/>
+      <w:sz w:val="16"/>
+      <w:szCs w:val="16"/>
+    </w:rPr>
+  </w:style>
+  <w:style w:type="character" w:customStyle="1" w:styleId="TextedebullesCar">
+    <w:name w:val="Texte de bulles Car"/>
+    <w:basedOn w:val="Policepardfaut"/>
+    <w:link w:val="Textedebulles"/>
+    <w:uiPriority w:val="99"/>
+    <w:semiHidden/>
+    <w:rsid w:val="005435F7"/>
+    <w:rPr>
+      <w:rFonts w:ascii="Tahoma" w:hAnsi="Tahoma" w:cs="Tahoma"/>
+      <w:sz w:val="16"/>
+      <w:szCs w:val="16"/>
+    </w:rPr>
+  </w:style>
+</w:styles>
+</file>
+
+<file path=word/stylesWithEffects.xml><?xml version="1.0" encoding="utf-8"?>
+<w:styles xmlns:wpc="http://schemas.microsoft.com/office/word/2010/wordprocessingCanvas" xmlns:mc="http://schemas.openxmlformats.org/markup-compatibility/2006" xmlns:o="urn:schemas-microsoft-com:office:office" xmlns:r="http://schemas.openxmlformats.org/officeDocument/2006/relationships" xmlns:m="http://schemas.openxmlformats.org/officeDocument/2006/math" xmlns:v="urn:schemas-microsoft-com:vml" xmlns:wp14="http://schemas.microsoft.com/office/word/2010/wordprocessingDrawing" xmlns:wp="http://schemas.openxmlformats.org/drawingml/2006/wordprocessingDrawing" xmlns:w10="urn:schemas-microsoft-com:office:word" xmlns:w="http://schemas.openxmlformats.org/wordprocessingml/2006/main" xmlns:w14="http://schemas.microsoft.com/office/word/2010/wordml" xmlns:wpg="http://schemas.microsoft.com/office/word/2010/wordprocessingGroup" xmlns:wpi="http://schemas.microsoft.com/office/word/2010/wordprocessingInk" xmlns:wne="http://schemas.microsoft.com/office/word/2006/wordml" xmlns:wps="http://schemas.microsoft.com/office/word/2010/wordprocessingShape" mc:Ignorable="w14 wp14">
+  <w:docDefaults>
+    <w:rPrDefault>
+      <w:rPr>
+        <w:rFonts w:asciiTheme="minorHAnsi" w:eastAsiaTheme="minorHAnsi" w:hAnsiTheme="minorHAnsi" w:cstheme="minorBidi"/>
+        <w:sz w:val="22"/>
+        <w:szCs w:val="22"/>
+        <w:lang w:val="fr-CA" w:eastAsia="en-US" w:bidi="ar-SA"/>
+      </w:rPr>
+    </w:rPrDefault>
+    <w:pPrDefault>
+      <w:pPr>
+        <w:spacing w:after="160" w:line="259" w:lineRule="auto"/>
+      </w:pPr>
+    </w:pPrDefault>
+  </w:docDefaults>
+  <w:latentStyles w:defLockedState="0" w:defUIPriority="99" w:defSemiHidden="1" w:defUnhideWhenUsed="1" w:defQFormat="0" w:count="267">
+    <w:lsdException w:name="Normal" w:semiHidden="0" w:uiPriority="0" w:unhideWhenUsed="0" w:qFormat="1"/>
+    <w:lsdException w:name="heading 1" w:semiHidden="0" w:uiPriority="9" w:unhideWhenUsed="0" w:qFormat="1"/>
+    <w:lsdException w:name="heading 2" w:uiPriority="9" w:qFormat="1"/>
+    <w:lsdException w:name="heading 3" w:uiPriority="9" w:qFormat="1"/>
+    <w:lsdException w:name="heading 4" w:uiPriority="9" w:qFormat="1"/>
+    <w:lsdException w:name="heading 5" w:uiPriority="9" w:qFormat="1"/>
+    <w:lsdException w:name="heading 6" w:uiPriority="9" w:qFormat="1"/>
+    <w:lsdException w:name="heading 7" w:uiPriority="9" w:qFormat="1"/>
+    <w:lsdException w:name="heading 8" w:uiPriority="9" w:qFormat="1"/>
+    <w:lsdException w:name="heading 9" w:uiPriority="9" w:qFormat="1"/>
+    <w:lsdException w:name="toc 1" w:uiPriority="39"/>
+    <w:lsdException w:name="toc 2" w:uiPriority="39"/>
+    <w:lsdException w:name="toc 3" w:uiPriority="39"/>
+    <w:lsdException w:name="toc 4" w:uiPriority="39"/>
+    <w:lsdException w:name="toc 5" w:uiPriority="39"/>
+    <w:lsdException w:name="toc 6" w:uiPriority="39"/>
+    <w:lsdException w:name="toc 7" w:uiPriority="39"/>
+    <w:lsdException w:name="toc 8" w:uiPriority="39"/>
+    <w:lsdException w:name="toc 9" w:uiPriority="39"/>
+    <w:lsdException w:name="caption" w:uiPriority="35" w:qFormat="1"/>
+    <w:lsdException w:name="Title" w:semiHidden="0" w:uiPriority="10" w:unhideWhenUsed="0" w:qFormat="1"/>
+    <w:lsdException w:name="Default Paragraph Font" w:uiPriority="1"/>
+    <w:lsdException w:name="Subtitle" w:semiHidden="0" w:uiPriority="11" w:unhideWhenUsed="0" w:qFormat="1"/>
+    <w:lsdException w:name="Strong" w:semiHidden="0" w:uiPriority="22" w:unhideWhenUsed="0" w:qFormat="1"/>
+    <w:lsdException w:name="Emphasis" w:semiHidden="0" w:uiPriority="20" w:unhideWhenUsed="0" w:qFormat="1"/>
+    <w:lsdException w:name="Table Grid" w:semiHidden="0" w:uiPriority="39" w:unhideWhenUsed="0"/>
+    <w:lsdException w:name="Placeholder Text" w:unhideWhenUsed="0"/>
+    <w:lsdException w:name="No Spacing" w:semiHidden="0" w:uiPriority="1" w:unhideWhenUsed="0" w:qFormat="1"/>
+    <w:lsdException w:name="Light Shading" w:semiHidden="0" w:uiPriority="60" w:unhideWhenUsed="0"/>
+    <w:lsdException w:name="Light List" w:semiHidden="0" w:uiPriority="61" w:unhideWhenUsed="0"/>
+    <w:lsdException w:name="Light Grid" w:semiHidden="0" w:uiPriority="62" w:unhideWhenUsed="0"/>
+    <w:lsdException w:name="Medium Shading 1" w:semiHidden="0" w:uiPriority="63" w:unhideWhenUsed="0"/>
+    <w:lsdException w:name="Medium Shading 2" w:semiHidden="0" w:uiPriority="64" w:unhideWhenUsed="0"/>
+    <w:lsdException w:name="Medium List 1" w:semiHidden="0" w:uiPriority="65" w:unhideWhenUsed="0"/>
+    <w:lsdException w:name="Medium List 2" w:semiHidden="0" w:uiPriority="66" w:unhideWhenUsed="0"/>
+    <w:lsdException w:name="Medium Grid 1" w:semiHidden="0" w:uiPriority="67" w:unhideWhenUsed="0"/>
+    <w:lsdException w:name="Medium Grid 2" w:semiHidden="0" w:uiPriority="68" w:unhideWhenUsed="0"/>
+    <w:lsdException w:name="Medium Grid 3" w:semiHidden="0" w:uiPriority="69" w:unhideWhenUsed="0"/>
+    <w:lsdException w:name="Dark List" w:semiHidden="0" w:uiPriority="70" w:unhideWhenUsed="0"/>
+    <w:lsdException w:name="Colorful Shading" w:semiHidden="0" w:uiPriority="71" w:unhideWhenUsed="0"/>
+    <w:lsdException w:name="Colorful List" w:semiHidden="0" w:uiPriority="72" w:unhideWhenUsed="0"/>
+    <w:lsdException w:name="Colorful Grid" w:semiHidden="0" w:uiPriority="73" w:unhideWhenUsed="0"/>
+    <w:lsdException w:name="Light Shading Accent 1" w:semiHidden="0" w:uiPriority="60" w:unhideWhenUsed="0"/>
+    <w:lsdException w:name="Light List Accent 1" w:semiHidden="0" w:uiPriority="61" w:unhideWhenUsed="0"/>
+    <w:lsdException w:name="Light Grid Accent 1" w:semiHidden="0" w:uiPriority="62" w:unhideWhenUsed="0"/>
+    <w:lsdException w:name="Medium Shading 1 Accent 1" w:semiHidden="0" w:uiPriority="63" w:unhideWhenUsed="0"/>
+    <w:lsdException w:name="Medium Shading 2 Accent 1" w:semiHidden="0" w:uiPriority="64" w:unhideWhenUsed="0"/>
+    <w:lsdException w:name="Medium List 1 Accent 1" w:semiHidden="0" w:uiPriority="65" w:unhideWhenUsed="0"/>
+    <w:lsdException w:name="Revision" w:unhideWhenUsed="0"/>
+    <w:lsdException w:name="List Paragraph" w:semiHidden="0" w:uiPriority="34" w:unhideWhenUsed="0" w:qFormat="1"/>
+    <w:lsdException w:name="Quote" w:semiHidden="0" w:uiPriority="29" w:unhideWhenUsed="0" w:qFormat="1"/>
+    <w:lsdException w:name="Intense Quote" w:semiHidden="0" w:uiPriority="30" w:unhideWhenUsed="0" w:qFormat="1"/>
+    <w:lsdException w:name="Medium List 2 Accent 1" w:semiHidden="0" w:uiPriority="66" w:unhideWhenUsed="0"/>
+    <w:lsdException w:name="Medium Grid 1 Accent 1" w:semiHidden="0" w:uiPriority="67" w:unhideWhenUsed="0"/>
+    <w:lsdException w:name="Medium Grid 2 Accent 1" w:semiHidden="0" w:uiPriority="68" w:unhideWhenUsed="0"/>
+    <w:lsdException w:name="Medium Grid 3 Accent 1" w:semiHidden="0" w:uiPriority="69" w:unhideWhenUsed="0"/>
+    <w:lsdException w:name="Dark List Accent 1" w:semiHidden="0" w:uiPriority="70" w:unhideWhenUsed="0"/>
+    <w:lsdException w:name="Colorful Shading Accent 1" w:semiHidden="0" w:uiPriority="71" w:unhideWhenUsed="0"/>
+    <w:lsdException w:name="Colorful List Accent 1" w:semiHidden="0" w:uiPriority="72" w:unhideWhenUsed="0"/>
+    <w:lsdException w:name="Colorful Grid Accent 1" w:semiHidden="0" w:uiPriority="73" w:unhideWhenUsed="0"/>
+    <w:lsdException w:name="Light Shading Accent 2" w:semiHidden="0" w:uiPriority="60" w:unhideWhenUsed="0"/>
+    <w:lsdException w:name="Light List Accent 2" w:semiHidden="0" w:uiPriority="61" w:unhideWhenUsed="0"/>
+    <w:lsdException w:name="Light Grid Accent 2" w:semiHidden="0" w:uiPriority="62" w:unhideWhenUsed="0"/>
+    <w:lsdException w:name="Medium Shading 1 Accent 2" w:semiHidden="0" w:uiPriority="63" w:unhideWhenUsed="0"/>
+    <w:lsdException w:name="Medium Shading 2 Accent 2" w:semiHidden="0" w:uiPriority="64" w:unhideWhenUsed="0"/>
+    <w:lsdException w:name="Medium List 1 Accent 2" w:semiHidden="0" w:uiPriority="65" w:unhideWhenUsed="0"/>
+    <w:lsdException w:name="Medium List 2 Accent 2" w:semiHidden="0" w:uiPriority="66" w:unhideWhenUsed="0"/>
+    <w:lsdException w:name="Medium Grid 1 Accent 2" w:semiHidden="0" w:uiPriority="67" w:unhideWhenUsed="0"/>
+    <w:lsdException w:name="Medium Grid 2 Accent 2" w:semiHidden="0" w:uiPriority="68" w:unhideWhenUsed="0"/>
+    <w:lsdException w:name="Medium Grid 3 Accent 2" w:semiHidden="0" w:uiPriority="69" w:unhideWhenUsed="0"/>
+    <w:lsdException w:name="Dark List Accent 2" w:semiHidden="0" w:uiPriority="70" w:unhideWhenUsed="0"/>
+    <w:lsdException w:name="Colorful Shading Accent 2" w:semiHidden="0" w:uiPriority="71" w:unhideWhenUsed="0"/>
+    <w:lsdException w:name="Colorful List Accent 2" w:semiHidden="0" w:uiPriority="72" w:unhideWhenUsed="0"/>
+    <w:lsdException w:name="Colorful Grid Accent 2" w:semiHidden="0" w:uiPriority="73" w:unhideWhenUsed="0"/>
+    <w:lsdException w:name="Light Shading Accent 3" w:semiHidden="0" w:uiPriority="60" w:unhideWhenUsed="0"/>
+    <w:lsdException w:name="Light List Accent 3" w:semiHidden="0" w:uiPriority="61" w:unhideWhenUsed="0"/>
+    <w:lsdException w:name="Light Grid Accent 3" w:semiHidden="0" w:uiPriority="62" w:unhideWhenUsed="0"/>
+    <w:lsdException w:name="Medium Shading 1 Accent 3" w:semiHidden="0" w:uiPriority="63" w:unhideWhenUsed="0"/>
+    <w:lsdException w:name="Medium Shading 2 Accent 3" w:semiHidden="0" w:uiPriority="64" w:unhideWhenUsed="0"/>
+    <w:lsdException w:name="Medium List 1 Accent 3" w:semiHidden="0" w:uiPriority="65" w:unhideWhenUsed="0"/>
+    <w:lsdException w:name="Medium List 2 Accent 3" w:semiHidden="0" w:uiPriority="66" w:unhideWhenUsed="0"/>
+    <w:lsdException w:name="Medium Grid 1 Accent 3" w:semiHidden="0" w:uiPriority="67" w:unhideWhenUsed="0"/>
+    <w:lsdException w:name="Medium Grid 2 Accent 3" w:semiHidden="0" w:uiPriority="68" w:unhideWhenUsed="0"/>
+    <w:lsdException w:name="Medium Grid 3 Accent 3" w:semiHidden="0" w:uiPriority="69" w:unhideWhenUsed="0"/>
+    <w:lsdException w:name="Dark List Accent 3" w:semiHidden="0" w:uiPriority="70" w:unhideWhenUsed="0"/>
+    <w:lsdException w:name="Colorful Shading Accent 3" w:semiHidden="0" w:uiPriority="71" w:unhideWhenUsed="0"/>
+    <w:lsdException w:name="Colorful List Accent 3" w:semiHidden="0" w:uiPriority="72" w:unhideWhenUsed="0"/>
+    <w:lsdException w:name="Colorful Grid Accent 3" w:semiHidden="0" w:uiPriority="73" w:unhideWhenUsed="0"/>
+    <w:lsdException w:name="Light Shading Accent 4" w:semiHidden="0" w:uiPriority="60" w:unhideWhenUsed="0"/>
+    <w:lsdException w:name="Light List Accent 4" w:semiHidden="0" w:uiPriority="61" w:unhideWhenUsed="0"/>
+    <w:lsdException w:name="Light Grid Accent 4" w:semiHidden="0" w:uiPriority="62" w:unhideWhenUsed="0"/>
+    <w:lsdException w:name="Medium Shading 1 Accent 4" w:semiHidden="0" w:uiPriority="63" w:unhideWhenUsed="0"/>
+    <w:lsdException w:name="Medium Shading 2 Accent 4" w:semiHidden="0" w:uiPriority="64" w:unhideWhenUsed="0"/>
+    <w:lsdException w:name="Medium List 1 Accent 4" w:semiHidden="0" w:uiPriority="65" w:unhideWhenUsed="0"/>
+    <w:lsdException w:name="Medium List 2 Accent 4" w:semiHidden="0" w:uiPriority="66" w:unhideWhenUsed="0"/>
+    <w:lsdException w:name="Medium Grid 1 Accent 4" w:semiHidden="0" w:uiPriority="67" w:unhideWhenUsed="0"/>
+    <w:lsdException w:name="Medium Grid 2 Accent 4" w:semiHidden="0" w:uiPriority="68" w:unhideWhenUsed="0"/>
+    <w:lsdException w:name="Medium Grid 3 Accent 4" w:semiHidden="0" w:uiPriority="69" w:unhideWhenUsed="0"/>
+    <w:lsdException w:name="Dark List Accent 4" w:semiHidden="0" w:uiPriority="70" w:unhideWhenUsed="0"/>
+    <w:lsdException w:name="Colorful Shading Accent 4" w:semiHidden="0" w:uiPriority="71" w:unhideWhenUsed="0"/>
+    <w:lsdException w:name="Colorful List Accent 4" w:semiHidden="0" w:uiPriority="72" w:unhideWhenUsed="0"/>
+    <w:lsdException w:name="Colorful Grid Accent 4" w:semiHidden="0" w:uiPriority="73" w:unhideWhenUsed="0"/>
+    <w:lsdException w:name="Light Shading Accent 5" w:semiHidden="0" w:uiPriority="60" w:unhideWhenUsed="0"/>
+    <w:lsdException w:name="Light List Accent 5" w:semiHidden="0" w:uiPriority="61" w:unhideWhenUsed="0"/>
+    <w:lsdException w:name="Light Grid Accent 5" w:semiHidden="0" w:uiPriority="62" w:unhideWhenUsed="0"/>
+    <w:lsdException w:name="Medium Shading 1 Accent 5" w:semiHidden="0" w:uiPriority="63" w:unhideWhenUsed="0"/>
+    <w:lsdException w:name="Medium Shading 2 Accent 5" w:semiHidden="0" w:uiPriority="64" w:unhideWhenUsed="0"/>
+    <w:lsdException w:name="Medium List 1 Accent 5" w:semiHidden="0" w:uiPriority="65" w:unhideWhenUsed="0"/>
+    <w:lsdException w:name="Medium List 2 Accent 5" w:semiHidden="0" w:uiPriority="66" w:unhideWhenUsed="0"/>
+    <w:lsdException w:name="Medium Grid 1 Accent 5" w:semiHidden="0" w:uiPriority="67" w:unhideWhenUsed="0"/>
+    <w:lsdException w:name="Medium Grid 2 Accent 5" w:semiHidden="0" w:uiPriority="68" w:unhideWhenUsed="0"/>
+    <w:lsdException w:name="Medium Grid 3 Accent 5" w:semiHidden="0" w:uiPriority="69" w:unhideWhenUsed="0"/>
+    <w:lsdException w:name="Dark List Accent 5" w:semiHidden="0" w:uiPriority="70" w:unhideWhenUsed="0"/>
+    <w:lsdException w:name="Colorful Shading Accent 5" w:semiHidden="0" w:uiPriority="71" w:unhideWhenUsed="0"/>
+    <w:lsdException w:name="Colorful List Accent 5" w:semiHidden="0" w:uiPriority="72" w:unhideWhenUsed="0"/>
+    <w:lsdException w:name="Colorful Grid Accent 5" w:semiHidden="0" w:uiPriority="73" w:unhideWhenUsed="0"/>
+    <w:lsdException w:name="Light Shading Accent 6" w:semiHidden="0" w:uiPriority="60" w:unhideWhenUsed="0"/>
+    <w:lsdException w:name="Light List Accent 6" w:semiHidden="0" w:uiPriority="61" w:unhideWhenUsed="0"/>
+    <w:lsdException w:name="Light Grid Accent 6" w:semiHidden="0" w:uiPriority="62" w:unhideWhenUsed="0"/>
+    <w:lsdException w:name="Medium Shading 1 Accent 6" w:semiHidden="0" w:uiPriority="63" w:unhideWhenUsed="0"/>
+    <w:lsdException w:name="Medium Shading 2 Accent 6" w:semiHidden="0" w:uiPriority="64" w:unhideWhenUsed="0"/>
+    <w:lsdException w:name="Medium List 1 Accent 6" w:semiHidden="0" w:uiPriority="65" w:unhideWhenUsed="0"/>
+    <w:lsdException w:name="Medium List 2 Accent 6" w:semiHidden="0" w:uiPriority="66" w:unhideWhenUsed="0"/>
+    <w:lsdException w:name="Medium Grid 1 Accent 6" w:semiHidden="0" w:uiPriority="67" w:unhideWhenUsed="0"/>
+    <w:lsdException w:name="Medium Grid 2 Accent 6" w:semiHidden="0" w:uiPriority="68" w:unhideWhenUsed="0"/>
+    <w:lsdException w:name="Medium Grid 3 Accent 6" w:semiHidden="0" w:uiPriority="69" w:unhideWhenUsed="0"/>
+    <w:lsdException w:name="Dark List Accent 6" w:semiHidden="0" w:uiPriority="70" w:unhideWhenUsed="0"/>
+    <w:lsdException w:name="Colorful Shading Accent 6" w:semiHidden="0" w:uiPriority="71" w:unhideWhenUsed="0"/>
+    <w:lsdException w:name="Colorful List Accent 6" w:semiHidden="0" w:uiPriority="72" w:unhideWhenUsed="0"/>
+    <w:lsdException w:name="Colorful Grid Accent 6" w:semiHidden="0" w:uiPriority="73" w:unhideWhenUsed="0"/>
+    <w:lsdException w:name="Subtle Emphasis" w:semiHidden="0" w:uiPriority="19" w:unhideWhenUsed="0" w:qFormat="1"/>
+    <w:lsdException w:name="Intense Emphasis" w:semiHidden="0" w:uiPriority="21" w:unhideWhenUsed="0" w:qFormat="1"/>
+    <w:lsdException w:name="Subtle Reference" w:semiHidden="0" w:uiPriority="31" w:unhideWhenUsed="0" w:qFormat="1"/>
+    <w:lsdException w:name="Intense Reference" w:semiHidden="0" w:uiPriority="32" w:unhideWhenUsed="0" w:qFormat="1"/>
+    <w:lsdException w:name="Book Title" w:semiHidden="0" w:uiPriority="33" w:unhideWhenUsed="0" w:qFormat="1"/>
+    <w:lsdException w:name="Bibliography" w:uiPriority="37"/>
+    <w:lsdException w:name="TOC Heading" w:uiPriority="39" w:qFormat="1"/>
+  </w:latentStyles>
+  <w:style w:type="paragraph" w:default="1" w:styleId="Normal">
+    <w:name w:val="Normal"/>
+    <w:qFormat/>
+    <w:rsid w:val="00CE0594"/>
+    <w:rPr>
+      <w:rFonts w:ascii="Arial" w:hAnsi="Arial"/>
+      <w:sz w:val="24"/>
+    </w:rPr>
+  </w:style>
+  <w:style w:type="paragraph" w:styleId="Titre1">
+    <w:name w:val="heading 1"/>
+    <w:basedOn w:val="Normal"/>
+    <w:next w:val="Normal"/>
+    <w:link w:val="Titre1Car"/>
+    <w:uiPriority w:val="9"/>
+    <w:qFormat/>
+    <w:rsid w:val="00CE0594"/>
+    <w:pPr>
+      <w:keepNext/>
+      <w:keepLines/>
+      <w:spacing w:before="240" w:after="0"/>
+      <w:outlineLvl w:val="0"/>
+    </w:pPr>
+    <w:rPr>
+      <w:rFonts w:eastAsiaTheme="majorEastAsia" w:cstheme="majorBidi"/>
+      <w:color w:val="2E74B5" w:themeColor="accent1" w:themeShade="BF"/>
+      <w:sz w:val="32"/>
+      <w:szCs w:val="32"/>
+    </w:rPr>
+  </w:style>
+  <w:style w:type="paragraph" w:styleId="Titre2">
+    <w:name w:val="heading 2"/>
+    <w:basedOn w:val="Normal"/>
+    <w:next w:val="Normal"/>
+    <w:link w:val="Titre2Car"/>
+    <w:uiPriority w:val="9"/>
+    <w:unhideWhenUsed/>
+    <w:qFormat/>
+    <w:rsid w:val="00CE0594"/>
+    <w:pPr>
+      <w:keepNext/>
+      <w:keepLines/>
+      <w:spacing w:before="40" w:after="0"/>
+      <w:outlineLvl w:val="1"/>
+    </w:pPr>
+    <w:rPr>
+      <w:rFonts w:eastAsiaTheme="majorEastAsia" w:cstheme="majorBidi"/>
+      <w:color w:val="2E74B5" w:themeColor="accent1" w:themeShade="BF"/>
+      <w:sz w:val="26"/>
+      <w:szCs w:val="26"/>
+    </w:rPr>
+  </w:style>
+  <w:style w:type="character" w:default="1" w:styleId="Policepardfaut">
+    <w:name w:val="Default Paragraph Font"/>
+    <w:uiPriority w:val="1"/>
+    <w:semiHidden/>
+    <w:unhideWhenUsed/>
+  </w:style>
+  <w:style w:type="table" w:default="1" w:styleId="TableauNormal">
+    <w:name w:val="Normal Table"/>
+    <w:uiPriority w:val="99"/>
+    <w:semiHidden/>
+    <w:unhideWhenUsed/>
+    <w:tblPr>
+      <w:tblInd w:w="0" w:type="dxa"/>
+      <w:tblCellMar>
+        <w:top w:w="0" w:type="dxa"/>
+        <w:left w:w="108" w:type="dxa"/>
+        <w:bottom w:w="0" w:type="dxa"/>
+        <w:right w:w="108" w:type="dxa"/>
+      </w:tblCellMar>
+    </w:tblPr>
+  </w:style>
+  <w:style w:type="numbering" w:default="1" w:styleId="Aucuneliste">
+    <w:name w:val="No List"/>
+    <w:uiPriority w:val="99"/>
+    <w:semiHidden/>
+    <w:unhideWhenUsed/>
+  </w:style>
+  <w:style w:type="character" w:customStyle="1" w:styleId="Titre1Car">
+    <w:name w:val="Titre 1 Car"/>
+    <w:basedOn w:val="Policepardfaut"/>
+    <w:link w:val="Titre1"/>
+    <w:uiPriority w:val="9"/>
+    <w:rsid w:val="00CE0594"/>
+    <w:rPr>
+      <w:rFonts w:ascii="Arial" w:eastAsiaTheme="majorEastAsia" w:hAnsi="Arial" w:cstheme="majorBidi"/>
+      <w:color w:val="2E74B5" w:themeColor="accent1" w:themeShade="BF"/>
+      <w:sz w:val="32"/>
+      <w:szCs w:val="32"/>
+    </w:rPr>
+  </w:style>
+  <w:style w:type="character" w:customStyle="1" w:styleId="Titre2Car">
+    <w:name w:val="Titre 2 Car"/>
+    <w:basedOn w:val="Policepardfaut"/>
+    <w:link w:val="Titre2"/>
+    <w:uiPriority w:val="9"/>
+    <w:rsid w:val="00CE0594"/>
+    <w:rPr>
+      <w:rFonts w:ascii="Arial" w:eastAsiaTheme="majorEastAsia" w:hAnsi="Arial" w:cstheme="majorBidi"/>
+      <w:color w:val="2E74B5" w:themeColor="accent1" w:themeShade="BF"/>
+      <w:sz w:val="26"/>
+      <w:szCs w:val="26"/>
+    </w:rPr>
+  </w:style>
+  <w:style w:type="paragraph" w:styleId="Sansinterligne">
+    <w:name w:val="No Spacing"/>
+    <w:link w:val="SansinterligneCar"/>
+    <w:uiPriority w:val="1"/>
+    <w:qFormat/>
+    <w:rsid w:val="00855AA1"/>
+    <w:pPr>
+      <w:spacing w:after="0" w:line="240" w:lineRule="auto"/>
+    </w:pPr>
+    <w:rPr>
+      <w:rFonts w:eastAsiaTheme="minorEastAsia"/>
+      <w:lang w:eastAsia="fr-CA"/>
+    </w:rPr>
+  </w:style>
+  <w:style w:type="character" w:customStyle="1" w:styleId="SansinterligneCar">
+    <w:name w:val="Sans interligne Car"/>
+    <w:basedOn w:val="Policepardfaut"/>
+    <w:link w:val="Sansinterligne"/>
+    <w:uiPriority w:val="1"/>
+    <w:rsid w:val="00855AA1"/>
+    <w:rPr>
+      <w:rFonts w:eastAsiaTheme="minorEastAsia"/>
+      <w:lang w:eastAsia="fr-CA"/>
+    </w:rPr>
+  </w:style>
+  <w:style w:type="paragraph" w:styleId="En-ttedetabledesmatires">
+    <w:name w:val="TOC Heading"/>
+    <w:basedOn w:val="Titre1"/>
+    <w:next w:val="Normal"/>
+    <w:uiPriority w:val="39"/>
+    <w:unhideWhenUsed/>
+    <w:qFormat/>
+    <w:rsid w:val="00855AA1"/>
+    <w:pPr>
+      <w:outlineLvl w:val="9"/>
+    </w:pPr>
+    <w:rPr>
+      <w:rFonts w:asciiTheme="majorHAnsi" w:hAnsiTheme="majorHAnsi"/>
+      <w:lang w:eastAsia="fr-CA"/>
+    </w:rPr>
+  </w:style>
+  <w:style w:type="paragraph" w:styleId="TM1">
+    <w:name w:val="toc 1"/>
+    <w:basedOn w:val="Normal"/>
+    <w:next w:val="Normal"/>
+    <w:autoRedefine/>
+    <w:uiPriority w:val="39"/>
+    <w:unhideWhenUsed/>
+    <w:rsid w:val="00855AA1"/>
+    <w:pPr>
+      <w:spacing w:after="100"/>
+    </w:pPr>
+  </w:style>
+  <w:style w:type="character" w:styleId="Lienhypertexte">
+    <w:name w:val="Hyperlink"/>
+    <w:basedOn w:val="Policepardfaut"/>
+    <w:uiPriority w:val="99"/>
+    <w:unhideWhenUsed/>
+    <w:rsid w:val="00855AA1"/>
+    <w:rPr>
+      <w:color w:val="0563C1" w:themeColor="hyperlink"/>
+      <w:u w:val="single"/>
+    </w:rPr>
+  </w:style>
+  <w:style w:type="paragraph" w:styleId="En-tte">
+    <w:name w:val="header"/>
+    <w:basedOn w:val="Normal"/>
+    <w:link w:val="En-tteCar"/>
+    <w:uiPriority w:val="99"/>
+    <w:unhideWhenUsed/>
+    <w:rsid w:val="00855AA1"/>
+    <w:pPr>
+      <w:tabs>
+        <w:tab w:val="center" w:pos="4320"/>
+        <w:tab w:val="right" w:pos="8640"/>
+      </w:tabs>
+      <w:spacing w:after="0" w:line="240" w:lineRule="auto"/>
+    </w:pPr>
+  </w:style>
+  <w:style w:type="character" w:customStyle="1" w:styleId="En-tteCar">
+    <w:name w:val="En-tête Car"/>
+    <w:basedOn w:val="Policepardfaut"/>
+    <w:link w:val="En-tte"/>
+    <w:uiPriority w:val="99"/>
+    <w:rsid w:val="00855AA1"/>
+    <w:rPr>
+      <w:rFonts w:ascii="Arial" w:hAnsi="Arial"/>
+      <w:sz w:val="24"/>
+    </w:rPr>
+  </w:style>
+  <w:style w:type="paragraph" w:styleId="Pieddepage">
+    <w:name w:val="footer"/>
+    <w:basedOn w:val="Normal"/>
+    <w:link w:val="PieddepageCar"/>
+    <w:uiPriority w:val="99"/>
+    <w:unhideWhenUsed/>
+    <w:rsid w:val="00855AA1"/>
+    <w:pPr>
+      <w:tabs>
+        <w:tab w:val="center" w:pos="4320"/>
+        <w:tab w:val="right" w:pos="8640"/>
+      </w:tabs>
+      <w:spacing w:after="0" w:line="240" w:lineRule="auto"/>
+    </w:pPr>
+  </w:style>
+  <w:style w:type="character" w:customStyle="1" w:styleId="PieddepageCar">
+    <w:name w:val="Pied de page Car"/>
+    <w:basedOn w:val="Policepardfaut"/>
+    <w:link w:val="Pieddepage"/>
+    <w:uiPriority w:val="99"/>
+    <w:rsid w:val="00855AA1"/>
+    <w:rPr>
+      <w:rFonts w:ascii="Arial" w:hAnsi="Arial"/>
+      <w:sz w:val="24"/>
+    </w:rPr>
+  </w:style>
+  <w:style w:type="paragraph" w:styleId="TM2">
+    <w:name w:val="toc 2"/>
+    <w:basedOn w:val="Normal"/>
+    <w:next w:val="Normal"/>
+    <w:autoRedefine/>
+    <w:uiPriority w:val="39"/>
+    <w:unhideWhenUsed/>
+    <w:rsid w:val="00E61ABA"/>
+    <w:pPr>
+      <w:spacing w:after="100"/>
+      <w:ind w:left="240"/>
+    </w:pPr>
+  </w:style>
+  <w:style w:type="paragraph" w:styleId="Textedebulles">
+    <w:name w:val="Balloon Text"/>
+    <w:basedOn w:val="Normal"/>
+    <w:link w:val="TextedebullesCar"/>
+    <w:uiPriority w:val="99"/>
+    <w:semiHidden/>
+    <w:unhideWhenUsed/>
+    <w:rsid w:val="005435F7"/>
+    <w:pPr>
+      <w:spacing w:after="0" w:line="240" w:lineRule="auto"/>
+    </w:pPr>
+    <w:rPr>
+      <w:rFonts w:ascii="Tahoma" w:hAnsi="Tahoma" w:cs="Tahoma"/>
+      <w:sz w:val="16"/>
+      <w:szCs w:val="16"/>
+    </w:rPr>
+  </w:style>
+  <w:style w:type="character" w:customStyle="1" w:styleId="TextedebullesCar">
+    <w:name w:val="Texte de bulles Car"/>
+    <w:basedOn w:val="Policepardfaut"/>
+    <w:link w:val="Textedebulles"/>
+    <w:uiPriority w:val="99"/>
+    <w:semiHidden/>
+    <w:rsid w:val="005435F7"/>
+    <w:rPr>
+      <w:rFonts w:ascii="Tahoma" w:hAnsi="Tahoma" w:cs="Tahoma"/>
+      <w:sz w:val="16"/>
+      <w:szCs w:val="16"/>
+    </w:rPr>
   </w:style>
 </w:styles>
 </file>
@@ -8110,7 +8531,7 @@
   <a:extraClrSchemeLst/>
   <a:extLst>
     <a:ext uri="{05A4C25C-085E-4340-85A3-A5531E510DB2}">
-      <thm15:themeFamily xmlns:thm15="http://schemas.microsoft.com/office/thememl/2012/main" name="Office Theme" id="{62F939B6-93AF-4DB8-9C6B-D6C7DFDC589F}" vid="{4A3C46E8-61CC-4603-A589-7422A47A8E4A}"/>
+      <thm15:themeFamily xmlns="" xmlns:thm15="http://schemas.microsoft.com/office/thememl/2012/main" name="Office Theme" id="{62F939B6-93AF-4DB8-9C6B-D6C7DFDC589F}" vid="{4A3C46E8-61CC-4603-A589-7422A47A8E4A}"/>
     </a:ext>
   </a:extLst>
 </a:theme>
@@ -8121,7 +8542,7 @@
 </file>
 
 <file path=customXml/itemProps1.xml><?xml version="1.0" encoding="utf-8"?>
-<ds:datastoreItem xmlns:ds="http://schemas.openxmlformats.org/officeDocument/2006/customXml" ds:itemID="{3D763E93-863F-4D74-9509-84B2238F3EA7}">
+<ds:datastoreItem xmlns:ds="http://schemas.openxmlformats.org/officeDocument/2006/customXml" ds:itemID="{02DCBF5D-112D-48A7-AC56-97C307F4EEC5}">
   <ds:schemaRefs>
     <ds:schemaRef ds:uri="http://schemas.openxmlformats.org/officeDocument/2006/bibliography"/>
   </ds:schemaRefs>

</xml_diff>